<commit_message>
Added some stuff to presentation
</commit_message>
<xml_diff>
--- a/Presentation_Guideline_1.docx
+++ b/Presentation_Guideline_1.docx
@@ -1,6 +1,6 @@
 
 <file path=word/document.xml><?xml version="1.0" encoding="utf-8"?>
-<w:document xmlns:wpc="http://schemas.microsoft.com/office/word/2010/wordprocessingCanvas" xmlns:mc="http://schemas.openxmlformats.org/markup-compatibility/2006" xmlns:o="urn:schemas-microsoft-com:office:office" xmlns:r="http://schemas.openxmlformats.org/officeDocument/2006/relationships" xmlns:m="http://schemas.openxmlformats.org/officeDocument/2006/math" xmlns:v="urn:schemas-microsoft-com:vml" xmlns:wp14="http://schemas.microsoft.com/office/word/2010/wordprocessingDrawing" xmlns:wp="http://schemas.openxmlformats.org/drawingml/2006/wordprocessingDrawing" xmlns:w10="urn:schemas-microsoft-com:office:word" xmlns:w="http://schemas.openxmlformats.org/wordprocessingml/2006/main" xmlns:w14="http://schemas.microsoft.com/office/word/2010/wordml" xmlns:wpg="http://schemas.microsoft.com/office/word/2010/wordprocessingGroup" xmlns:wpi="http://schemas.microsoft.com/office/word/2010/wordprocessingInk" xmlns:wne="http://schemas.microsoft.com/office/word/2006/wordml" xmlns:wps="http://schemas.microsoft.com/office/word/2010/wordprocessingShape" mc:Ignorable="w14 wp14">
+<w:document xmlns:wpc="http://schemas.microsoft.com/office/word/2010/wordprocessingCanvas" xmlns:cx="http://schemas.microsoft.com/office/drawing/2014/chartex" xmlns:cx1="http://schemas.microsoft.com/office/drawing/2015/9/8/chartex" xmlns:cx2="http://schemas.microsoft.com/office/drawing/2015/10/21/chartex" xmlns:mc="http://schemas.openxmlformats.org/markup-compatibility/2006" xmlns:o="urn:schemas-microsoft-com:office:office" xmlns:r="http://schemas.openxmlformats.org/officeDocument/2006/relationships" xmlns:m="http://schemas.openxmlformats.org/officeDocument/2006/math" xmlns:v="urn:schemas-microsoft-com:vml" xmlns:wp14="http://schemas.microsoft.com/office/word/2010/wordprocessingDrawing" xmlns:wp="http://schemas.openxmlformats.org/drawingml/2006/wordprocessingDrawing" xmlns:w10="urn:schemas-microsoft-com:office:word" xmlns:w="http://schemas.openxmlformats.org/wordprocessingml/2006/main" xmlns:w14="http://schemas.microsoft.com/office/word/2010/wordml" xmlns:w15="http://schemas.microsoft.com/office/word/2012/wordml" xmlns:w16se="http://schemas.microsoft.com/office/word/2015/wordml/symex" xmlns:wpg="http://schemas.microsoft.com/office/word/2010/wordprocessingGroup" xmlns:wpi="http://schemas.microsoft.com/office/word/2010/wordprocessingInk" xmlns:wne="http://schemas.microsoft.com/office/word/2006/wordml" xmlns:wps="http://schemas.microsoft.com/office/word/2010/wordprocessingShape" mc:Ignorable="w14 w15 w16se wp14">
   <w:body>
     <w:p>
       <w:pPr>
@@ -210,14 +210,7 @@
           <w:sz w:val="24"/>
           <w:szCs w:val="24"/>
         </w:rPr>
-        <w:t xml:space="preserve">&gt; </w:t>
-      </w:r>
-      <w:r>
-        <w:rPr>
-          <w:sz w:val="24"/>
-          <w:szCs w:val="24"/>
-        </w:rPr>
-        <w:t>The CORDIC algorithm involves a series of rotations of increasingly smaller pre-determined angles, in order to approximate a target angle.</w:t>
+        <w:t>&gt; The CORDIC algorithm involves a series of rotations of increasingly smaller pre-determined angles, in order to approximate a target angle.</w:t>
       </w:r>
     </w:p>
     <w:p>
@@ -248,14 +241,7 @@
           <w:sz w:val="24"/>
           <w:szCs w:val="24"/>
         </w:rPr>
-        <w:t xml:space="preserve">&gt; </w:t>
-      </w:r>
-      <w:r>
-        <w:rPr>
-          <w:sz w:val="24"/>
-          <w:szCs w:val="24"/>
-        </w:rPr>
-        <w:t>In</w:t>
+        <w:t>&gt; In</w:t>
       </w:r>
       <w:r>
         <w:rPr>
@@ -269,7 +255,23 @@
           <w:sz w:val="24"/>
           <w:szCs w:val="24"/>
         </w:rPr>
-        <w:t>those angles are arctanh(0.5</w:t>
+        <w:t xml:space="preserve">those angles are </w:t>
+      </w:r>
+      <w:proofErr w:type="spellStart"/>
+      <w:r>
+        <w:rPr>
+          <w:sz w:val="24"/>
+          <w:szCs w:val="24"/>
+        </w:rPr>
+        <w:t>arctanh</w:t>
+      </w:r>
+      <w:proofErr w:type="spellEnd"/>
+      <w:r>
+        <w:rPr>
+          <w:sz w:val="24"/>
+          <w:szCs w:val="24"/>
+        </w:rPr>
+        <w:t>(0.5</w:t>
       </w:r>
       <w:r>
         <w:rPr>
@@ -284,7 +286,23 @@
           <w:sz w:val="24"/>
           <w:szCs w:val="24"/>
         </w:rPr>
-        <w:t>), where i is the rotation number which goes from 1 to the maximum number of rotations.</w:t>
+        <w:t xml:space="preserve">), where </w:t>
+      </w:r>
+      <w:proofErr w:type="spellStart"/>
+      <w:r>
+        <w:rPr>
+          <w:sz w:val="24"/>
+          <w:szCs w:val="24"/>
+        </w:rPr>
+        <w:t>i</w:t>
+      </w:r>
+      <w:proofErr w:type="spellEnd"/>
+      <w:r>
+        <w:rPr>
+          <w:sz w:val="24"/>
+          <w:szCs w:val="24"/>
+        </w:rPr>
+        <w:t xml:space="preserve"> is the rotation number which goes from 1 to the maximum number of rotations.</w:t>
       </w:r>
     </w:p>
     <w:p>
@@ -371,14 +389,7 @@
           <w:sz w:val="24"/>
           <w:szCs w:val="24"/>
         </w:rPr>
-        <w:t>y</w:t>
-      </w:r>
-      <w:r>
-        <w:rPr>
-          <w:sz w:val="24"/>
-          <w:szCs w:val="24"/>
-        </w:rPr>
-        <w:t>’</w:t>
+        <w:t>y’</w:t>
       </w:r>
       <w:r>
         <w:rPr>
@@ -585,7 +596,23 @@
           <w:sz w:val="24"/>
           <w:szCs w:val="24"/>
         </w:rPr>
-        <w:t>x is approximately the value of cosh(t)</w:t>
+        <w:t xml:space="preserve">x is approximately the value of </w:t>
+      </w:r>
+      <w:proofErr w:type="spellStart"/>
+      <w:r>
+        <w:rPr>
+          <w:sz w:val="24"/>
+          <w:szCs w:val="24"/>
+        </w:rPr>
+        <w:t>cosh</w:t>
+      </w:r>
+      <w:proofErr w:type="spellEnd"/>
+      <w:r>
+        <w:rPr>
+          <w:sz w:val="24"/>
+          <w:szCs w:val="24"/>
+        </w:rPr>
+        <w:t>(t)</w:t>
       </w:r>
     </w:p>
     <w:p>
@@ -601,7 +628,23 @@
           <w:sz w:val="24"/>
           <w:szCs w:val="24"/>
         </w:rPr>
-        <w:t>y is approximately the value of sinh(t)</w:t>
+        <w:t xml:space="preserve">y is approximately the value of </w:t>
+      </w:r>
+      <w:proofErr w:type="spellStart"/>
+      <w:r>
+        <w:rPr>
+          <w:sz w:val="24"/>
+          <w:szCs w:val="24"/>
+        </w:rPr>
+        <w:t>sinh</w:t>
+      </w:r>
+      <w:proofErr w:type="spellEnd"/>
+      <w:r>
+        <w:rPr>
+          <w:sz w:val="24"/>
+          <w:szCs w:val="24"/>
+        </w:rPr>
+        <w:t>(t)</w:t>
       </w:r>
     </w:p>
     <w:p>
@@ -639,7 +682,39 @@
           <w:sz w:val="24"/>
           <w:szCs w:val="24"/>
         </w:rPr>
-        <w:t xml:space="preserve"> by adding cosh(t) and sinh(t)</w:t>
+        <w:t xml:space="preserve"> by adding </w:t>
+      </w:r>
+      <w:proofErr w:type="spellStart"/>
+      <w:r>
+        <w:rPr>
+          <w:sz w:val="24"/>
+          <w:szCs w:val="24"/>
+        </w:rPr>
+        <w:t>cosh</w:t>
+      </w:r>
+      <w:proofErr w:type="spellEnd"/>
+      <w:r>
+        <w:rPr>
+          <w:sz w:val="24"/>
+          <w:szCs w:val="24"/>
+        </w:rPr>
+        <w:t xml:space="preserve">(t) and </w:t>
+      </w:r>
+      <w:proofErr w:type="spellStart"/>
+      <w:r>
+        <w:rPr>
+          <w:sz w:val="24"/>
+          <w:szCs w:val="24"/>
+        </w:rPr>
+        <w:t>sinh</w:t>
+      </w:r>
+      <w:proofErr w:type="spellEnd"/>
+      <w:r>
+        <w:rPr>
+          <w:sz w:val="24"/>
+          <w:szCs w:val="24"/>
+        </w:rPr>
+        <w:t>(t)</w:t>
       </w:r>
     </w:p>
     <w:p>
@@ -678,8 +753,6 @@
           <w:szCs w:val="24"/>
         </w:rPr>
       </w:pPr>
-      <w:bookmarkStart w:id="0" w:name="_GoBack"/>
-      <w:bookmarkEnd w:id="0"/>
       <w:r>
         <w:rPr>
           <w:sz w:val="24"/>
@@ -847,6 +920,279 @@
     </w:p>
     <w:p>
       <w:pPr>
+        <w:pStyle w:val="ListParagraph"/>
+        <w:numPr>
+          <w:ilvl w:val="0"/>
+          <w:numId w:val="2"/>
+        </w:numPr>
+        <w:rPr>
+          <w:sz w:val="24"/>
+          <w:szCs w:val="24"/>
+        </w:rPr>
+      </w:pPr>
+      <w:r>
+        <w:rPr>
+          <w:sz w:val="24"/>
+          <w:szCs w:val="24"/>
+        </w:rPr>
+        <w:t xml:space="preserve">Move initial variables into registers (K, </w:t>
+      </w:r>
+      <w:r>
+        <w:rPr>
+          <w:sz w:val="24"/>
+          <w:szCs w:val="24"/>
+        </w:rPr>
+        <w:t>x, y, and desired angle) and initialize</w:t>
+      </w:r>
+      <w:r>
+        <w:rPr>
+          <w:sz w:val="24"/>
+          <w:szCs w:val="24"/>
+        </w:rPr>
+        <w:t xml:space="preserve"> counter </w:t>
+      </w:r>
+    </w:p>
+    <w:p>
+      <w:pPr>
+        <w:pStyle w:val="ListParagraph"/>
+        <w:numPr>
+          <w:ilvl w:val="0"/>
+          <w:numId w:val="2"/>
+        </w:numPr>
+        <w:rPr>
+          <w:sz w:val="24"/>
+          <w:szCs w:val="24"/>
+        </w:rPr>
+      </w:pPr>
+      <w:r>
+        <w:rPr>
+          <w:sz w:val="24"/>
+          <w:szCs w:val="24"/>
+        </w:rPr>
+        <w:t>Start loop and iterated 92 times (precision float is 23 bits multiplied by 4 for each word so 92), and check whether angle is positive or negative</w:t>
+      </w:r>
+    </w:p>
+    <w:p>
+      <w:pPr>
+        <w:pStyle w:val="ListParagraph"/>
+        <w:numPr>
+          <w:ilvl w:val="0"/>
+          <w:numId w:val="2"/>
+        </w:numPr>
+        <w:rPr>
+          <w:sz w:val="24"/>
+          <w:szCs w:val="24"/>
+        </w:rPr>
+      </w:pPr>
+      <w:r>
+        <w:rPr>
+          <w:sz w:val="24"/>
+          <w:szCs w:val="24"/>
+        </w:rPr>
+        <w:t>For each iteration in loop</w:t>
+      </w:r>
+    </w:p>
+    <w:p>
+      <w:pPr>
+        <w:pStyle w:val="ListParagraph"/>
+        <w:numPr>
+          <w:ilvl w:val="1"/>
+          <w:numId w:val="2"/>
+        </w:numPr>
+        <w:rPr>
+          <w:sz w:val="24"/>
+          <w:szCs w:val="24"/>
+        </w:rPr>
+      </w:pPr>
+      <w:r>
+        <w:rPr>
+          <w:sz w:val="24"/>
+          <w:szCs w:val="24"/>
+        </w:rPr>
+        <w:t>Shift x and y by i+1 and store in register</w:t>
+      </w:r>
+    </w:p>
+    <w:p>
+      <w:pPr>
+        <w:pStyle w:val="ListParagraph"/>
+        <w:numPr>
+          <w:ilvl w:val="1"/>
+          <w:numId w:val="2"/>
+        </w:numPr>
+        <w:rPr>
+          <w:sz w:val="24"/>
+          <w:szCs w:val="24"/>
+        </w:rPr>
+      </w:pPr>
+      <w:r>
+        <w:rPr>
+          <w:sz w:val="24"/>
+          <w:szCs w:val="24"/>
+        </w:rPr>
+        <w:t>Add shifted x to y and store in register (and vice versa)</w:t>
+      </w:r>
+    </w:p>
+    <w:p>
+      <w:pPr>
+        <w:pStyle w:val="ListParagraph"/>
+        <w:numPr>
+          <w:ilvl w:val="1"/>
+          <w:numId w:val="2"/>
+        </w:numPr>
+        <w:rPr>
+          <w:sz w:val="24"/>
+          <w:szCs w:val="24"/>
+        </w:rPr>
+      </w:pPr>
+      <w:proofErr w:type="spellStart"/>
+      <w:r>
+        <w:rPr>
+          <w:sz w:val="24"/>
+          <w:szCs w:val="24"/>
+        </w:rPr>
+        <w:t>Substract</w:t>
+      </w:r>
+      <w:proofErr w:type="spellEnd"/>
+      <w:r>
+        <w:rPr>
+          <w:sz w:val="24"/>
+          <w:szCs w:val="24"/>
+        </w:rPr>
+        <w:t xml:space="preserve"> the desired angle by </w:t>
+      </w:r>
+      <w:proofErr w:type="spellStart"/>
+      <w:r>
+        <w:rPr>
+          <w:sz w:val="24"/>
+          <w:szCs w:val="24"/>
+        </w:rPr>
+        <w:t>arctantable</w:t>
+      </w:r>
+      <w:proofErr w:type="spellEnd"/>
+      <w:r>
+        <w:rPr>
+          <w:sz w:val="24"/>
+          <w:szCs w:val="24"/>
+        </w:rPr>
+        <w:t>[</w:t>
+      </w:r>
+      <w:proofErr w:type="spellStart"/>
+      <w:r>
+        <w:rPr>
+          <w:sz w:val="24"/>
+          <w:szCs w:val="24"/>
+        </w:rPr>
+        <w:t>i</w:t>
+      </w:r>
+      <w:proofErr w:type="spellEnd"/>
+      <w:r>
+        <w:rPr>
+          <w:sz w:val="24"/>
+          <w:szCs w:val="24"/>
+        </w:rPr>
+        <w:t>] and increment counters</w:t>
+      </w:r>
+    </w:p>
+    <w:p>
+      <w:pPr>
+        <w:pStyle w:val="ListParagraph"/>
+        <w:numPr>
+          <w:ilvl w:val="0"/>
+          <w:numId w:val="2"/>
+        </w:numPr>
+        <w:rPr>
+          <w:sz w:val="24"/>
+          <w:szCs w:val="24"/>
+        </w:rPr>
+      </w:pPr>
+      <w:r>
+        <w:rPr>
+          <w:sz w:val="24"/>
+          <w:szCs w:val="24"/>
+        </w:rPr>
+        <w:t xml:space="preserve">Once </w:t>
+      </w:r>
+      <w:proofErr w:type="spellStart"/>
+      <w:r>
+        <w:rPr>
+          <w:sz w:val="24"/>
+          <w:szCs w:val="24"/>
+        </w:rPr>
+        <w:t>i</w:t>
+      </w:r>
+      <w:proofErr w:type="spellEnd"/>
+      <w:r>
+        <w:rPr>
+          <w:sz w:val="24"/>
+          <w:szCs w:val="24"/>
+        </w:rPr>
+        <w:t xml:space="preserve"> = 92, load x and y into floating point registers and divide by 2</w:t>
+      </w:r>
+      <w:r>
+        <w:rPr>
+          <w:sz w:val="24"/>
+          <w:szCs w:val="24"/>
+          <w:vertAlign w:val="superscript"/>
+        </w:rPr>
+        <w:t xml:space="preserve">16 </w:t>
+      </w:r>
+      <w:r>
+        <w:rPr>
+          <w:sz w:val="24"/>
+          <w:szCs w:val="24"/>
+        </w:rPr>
+        <w:t xml:space="preserve">to get </w:t>
+      </w:r>
+      <w:proofErr w:type="spellStart"/>
+      <w:r>
+        <w:rPr>
+          <w:sz w:val="24"/>
+          <w:szCs w:val="24"/>
+        </w:rPr>
+        <w:t>sinh</w:t>
+      </w:r>
+      <w:proofErr w:type="spellEnd"/>
+      <w:r>
+        <w:rPr>
+          <w:sz w:val="24"/>
+          <w:szCs w:val="24"/>
+        </w:rPr>
+        <w:t xml:space="preserve"> and </w:t>
+      </w:r>
+      <w:proofErr w:type="spellStart"/>
+      <w:r>
+        <w:rPr>
+          <w:sz w:val="24"/>
+          <w:szCs w:val="24"/>
+        </w:rPr>
+        <w:t>cosh</w:t>
+      </w:r>
+      <w:proofErr w:type="spellEnd"/>
+      <w:r>
+        <w:rPr>
+          <w:sz w:val="24"/>
+          <w:szCs w:val="24"/>
+        </w:rPr>
+        <w:t>. And then add x and together to get e</w:t>
+      </w:r>
+      <w:r>
+        <w:rPr>
+          <w:sz w:val="24"/>
+          <w:szCs w:val="24"/>
+          <w:vertAlign w:val="superscript"/>
+        </w:rPr>
+        <w:t xml:space="preserve">x </w:t>
+      </w:r>
+      <w:r>
+        <w:rPr>
+          <w:sz w:val="24"/>
+          <w:szCs w:val="24"/>
+        </w:rPr>
+        <w:t>and load in floating point register</w:t>
+      </w:r>
+    </w:p>
+    <w:p>
+      <w:pPr>
         <w:rPr>
           <w:sz w:val="24"/>
           <w:szCs w:val="24"/>
@@ -1020,9 +1366,38 @@
         <w:rPr>
           <w:sz w:val="24"/>
           <w:szCs w:val="24"/>
+        </w:rPr>
+        <w:t>For the regular CORDIC, K is 1.646760 which makes the scaling factor (1/K) equal to .607. For the hyperbolic CORDIC algorithm, K is equal to half of the original K or .828159 which makes the scaling factor 1.207534</w:t>
+      </w:r>
+    </w:p>
+    <w:p>
+      <w:pPr>
+        <w:rPr>
+          <w:sz w:val="24"/>
+          <w:szCs w:val="24"/>
+        </w:rPr>
+      </w:pPr>
+      <w:r>
+        <w:rPr>
+          <w:sz w:val="24"/>
+          <w:szCs w:val="24"/>
+        </w:rPr>
+        <w:tab/>
+      </w:r>
+      <w:r>
+        <w:rPr>
+          <w:sz w:val="24"/>
+          <w:szCs w:val="24"/>
+        </w:rPr>
+        <w:t xml:space="preserve">&gt; </w:t>
+      </w:r>
+      <w:r>
+        <w:rPr>
+          <w:sz w:val="24"/>
+          <w:szCs w:val="24"/>
           <w:highlight w:val="yellow"/>
         </w:rPr>
-        <w:t>(I</w:t>
+        <w:t>Explain how we avoid multiplying during the CORDIC calculation</w:t>
       </w:r>
       <w:r>
         <w:rPr>
@@ -1030,50 +1405,35 @@
           <w:szCs w:val="24"/>
           <w:highlight w:val="yellow"/>
         </w:rPr>
-        <w:t>t is multiplied by k which is found to be 1.207534?</w:t>
-      </w:r>
-      <w:r>
-        <w:rPr>
-          <w:sz w:val="24"/>
-          <w:szCs w:val="24"/>
-          <w:highlight w:val="yellow"/>
-        </w:rPr>
-        <w:t xml:space="preserve"> What is k?</w:t>
-      </w:r>
-      <w:r>
-        <w:rPr>
-          <w:sz w:val="24"/>
-          <w:szCs w:val="24"/>
-          <w:highlight w:val="yellow"/>
-        </w:rPr>
-        <w:t xml:space="preserve"> Mention that this is to prevent multiplication</w:t>
-      </w:r>
-      <w:r>
-        <w:rPr>
-          <w:sz w:val="24"/>
-          <w:szCs w:val="24"/>
-          <w:highlight w:val="yellow"/>
-        </w:rPr>
-        <w:t>?</w:t>
-      </w:r>
-      <w:r>
-        <w:rPr>
-          <w:sz w:val="24"/>
-          <w:szCs w:val="24"/>
-          <w:highlight w:val="yellow"/>
-        </w:rPr>
-        <w:t>)</w:t>
-      </w:r>
-    </w:p>
-    <w:p>
-      <w:pPr>
-        <w:rPr>
-          <w:sz w:val="24"/>
-          <w:szCs w:val="24"/>
-        </w:rPr>
-      </w:pPr>
-      <w:r>
-        <w:rPr>
+        <w:t>s?</w:t>
+      </w:r>
+      <w:r>
+        <w:rPr>
+          <w:sz w:val="24"/>
+          <w:szCs w:val="24"/>
+        </w:rPr>
+        <w:t xml:space="preserve"> See above.</w:t>
+      </w:r>
+      <w:r>
+        <w:rPr>
+          <w:sz w:val="24"/>
+          <w:szCs w:val="24"/>
+        </w:rPr>
+        <w:t xml:space="preserve"> Using shifts, adds and predetermined rotations.</w:t>
+      </w:r>
+      <w:bookmarkStart w:id="0" w:name="_GoBack"/>
+      <w:bookmarkEnd w:id="0"/>
+    </w:p>
+    <w:p>
+      <w:pPr>
+        <w:rPr>
+          <w:sz w:val="24"/>
+          <w:szCs w:val="24"/>
+        </w:rPr>
+      </w:pPr>
+      <w:r>
+        <w:rPr>
+          <w:b/>
           <w:sz w:val="24"/>
           <w:szCs w:val="24"/>
         </w:rPr>
@@ -1084,53 +1444,23 @@
           <w:sz w:val="24"/>
           <w:szCs w:val="24"/>
         </w:rPr>
-        <w:t xml:space="preserve">&gt; </w:t>
-      </w:r>
-      <w:r>
-        <w:rPr>
-          <w:sz w:val="24"/>
-          <w:szCs w:val="24"/>
-          <w:highlight w:val="yellow"/>
-        </w:rPr>
-        <w:t>Explain how we avoid multiplying during the CORDIC calculation</w:t>
-      </w:r>
-      <w:r>
-        <w:rPr>
-          <w:sz w:val="24"/>
-          <w:szCs w:val="24"/>
-          <w:highlight w:val="yellow"/>
-        </w:rPr>
-        <w:t>s?</w:t>
-      </w:r>
-      <w:r>
-        <w:rPr>
-          <w:sz w:val="24"/>
-          <w:szCs w:val="24"/>
-        </w:rPr>
-        <w:t xml:space="preserve"> See above.</w:t>
-      </w:r>
-    </w:p>
-    <w:p>
-      <w:pPr>
-        <w:rPr>
-          <w:sz w:val="24"/>
-          <w:szCs w:val="24"/>
-        </w:rPr>
-      </w:pPr>
-      <w:r>
-        <w:rPr>
-          <w:b/>
-          <w:sz w:val="24"/>
-          <w:szCs w:val="24"/>
-        </w:rPr>
-        <w:tab/>
-      </w:r>
-      <w:r>
-        <w:rPr>
-          <w:sz w:val="24"/>
-          <w:szCs w:val="24"/>
-        </w:rPr>
-        <w:t xml:space="preserve">&gt; Explain what the arctanh table is used for (fixed </w:t>
+        <w:t xml:space="preserve">&gt; Explain what the </w:t>
+      </w:r>
+      <w:proofErr w:type="spellStart"/>
+      <w:r>
+        <w:rPr>
+          <w:sz w:val="24"/>
+          <w:szCs w:val="24"/>
+        </w:rPr>
+        <w:t>arctanh</w:t>
+      </w:r>
+      <w:proofErr w:type="spellEnd"/>
+      <w:r>
+        <w:rPr>
+          <w:sz w:val="24"/>
+          <w:szCs w:val="24"/>
+        </w:rPr>
+        <w:t xml:space="preserve"> table is used for (fixed </w:t>
       </w:r>
       <w:r>
         <w:rPr>
@@ -1216,7 +1546,39 @@
           <w:sz w:val="24"/>
           <w:szCs w:val="24"/>
         </w:rPr>
-        <w:t xml:space="preserve"> numbers for sinh, cosh, and e</w:t>
+        <w:t xml:space="preserve"> numbers for </w:t>
+      </w:r>
+      <w:proofErr w:type="spellStart"/>
+      <w:r>
+        <w:rPr>
+          <w:sz w:val="24"/>
+          <w:szCs w:val="24"/>
+        </w:rPr>
+        <w:t>sinh</w:t>
+      </w:r>
+      <w:proofErr w:type="spellEnd"/>
+      <w:r>
+        <w:rPr>
+          <w:sz w:val="24"/>
+          <w:szCs w:val="24"/>
+        </w:rPr>
+        <w:t xml:space="preserve">, </w:t>
+      </w:r>
+      <w:proofErr w:type="spellStart"/>
+      <w:r>
+        <w:rPr>
+          <w:sz w:val="24"/>
+          <w:szCs w:val="24"/>
+        </w:rPr>
+        <w:t>cosh</w:t>
+      </w:r>
+      <w:proofErr w:type="spellEnd"/>
+      <w:r>
+        <w:rPr>
+          <w:sz w:val="24"/>
+          <w:szCs w:val="24"/>
+        </w:rPr>
+        <w:t>, and e</w:t>
       </w:r>
       <w:r>
         <w:rPr>
@@ -1253,7 +1615,39 @@
           <w:sz w:val="24"/>
           <w:szCs w:val="24"/>
         </w:rPr>
-        <w:t>for sinh, cosh, and e</w:t>
+        <w:t xml:space="preserve">for </w:t>
+      </w:r>
+      <w:proofErr w:type="spellStart"/>
+      <w:r>
+        <w:rPr>
+          <w:sz w:val="24"/>
+          <w:szCs w:val="24"/>
+        </w:rPr>
+        <w:t>sinh</w:t>
+      </w:r>
+      <w:proofErr w:type="spellEnd"/>
+      <w:r>
+        <w:rPr>
+          <w:sz w:val="24"/>
+          <w:szCs w:val="24"/>
+        </w:rPr>
+        <w:t xml:space="preserve">, </w:t>
+      </w:r>
+      <w:proofErr w:type="spellStart"/>
+      <w:r>
+        <w:rPr>
+          <w:sz w:val="24"/>
+          <w:szCs w:val="24"/>
+        </w:rPr>
+        <w:t>cosh</w:t>
+      </w:r>
+      <w:proofErr w:type="spellEnd"/>
+      <w:r>
+        <w:rPr>
+          <w:sz w:val="24"/>
+          <w:szCs w:val="24"/>
+        </w:rPr>
+        <w:t>, and e</w:t>
       </w:r>
       <w:r>
         <w:rPr>
@@ -1325,6 +1719,7 @@
           <w:sz w:val="24"/>
           <w:szCs w:val="24"/>
         </w:rPr>
+        <w:lastRenderedPageBreak/>
         <w:tab/>
         <w:t xml:space="preserve">&gt; </w:t>
       </w:r>
@@ -1390,16 +1785,8 @@
         <w:rPr>
           <w:sz w:val="24"/>
           <w:szCs w:val="24"/>
-          <w:highlight w:val="yellow"/>
-        </w:rPr>
-        <w:t>explain why this is</w:t>
-      </w:r>
-      <w:r>
-        <w:rPr>
-          <w:sz w:val="24"/>
-          <w:szCs w:val="24"/>
-        </w:rPr>
-        <w:t>.</w:t>
+        </w:rPr>
+        <w:t>because scaling this much in the beginning always use to represent an evenly distributed subset of real numbers roughly from -32768 to 32768.</w:t>
       </w:r>
     </w:p>
     <w:p>
@@ -1463,7 +1850,7 @@
           <w:sz w:val="24"/>
           <w:szCs w:val="24"/>
         </w:rPr>
-        <w:t>“</w:t>
+        <w:t>“The hardest part about this project was completing the Assembly code</w:t>
       </w:r>
       <w:r>
         <w:rPr>
@@ -1471,7 +1858,7 @@
           <w:sz w:val="24"/>
           <w:szCs w:val="24"/>
         </w:rPr>
-        <w:t>The hardest part about this project was completing the Assembly code</w:t>
+        <w:t xml:space="preserve"> because the algorithm was only </w:t>
       </w:r>
       <w:r>
         <w:rPr>
@@ -1479,7 +1866,7 @@
           <w:sz w:val="24"/>
           <w:szCs w:val="24"/>
         </w:rPr>
-        <w:t xml:space="preserve"> because the algorithm was only </w:t>
+        <w:t>documented well for sin and cos online. There was very little info</w:t>
       </w:r>
       <w:r>
         <w:rPr>
@@ -1487,29 +1874,76 @@
           <w:sz w:val="24"/>
           <w:szCs w:val="24"/>
         </w:rPr>
-        <w:t>documented well for sin and cos online. There was very little info</w:t>
-      </w:r>
+        <w:t xml:space="preserve">rmation about how to change the </w:t>
+      </w:r>
+      <w:proofErr w:type="spellStart"/>
       <w:r>
         <w:rPr>
           <w:rFonts w:ascii="Calibri" w:hAnsi="Calibri" w:cs="Calibri"/>
           <w:sz w:val="24"/>
           <w:szCs w:val="24"/>
         </w:rPr>
-        <w:t xml:space="preserve">rmation about how to change the </w:t>
-      </w:r>
+        <w:t>Cordic</w:t>
+      </w:r>
+      <w:proofErr w:type="spellEnd"/>
       <w:r>
         <w:rPr>
           <w:rFonts w:ascii="Calibri" w:hAnsi="Calibri" w:cs="Calibri"/>
           <w:sz w:val="24"/>
           <w:szCs w:val="24"/>
         </w:rPr>
-        <w:t>Cordic algorithm to compute cosh, sinh, and e</w:t>
-      </w:r>
+        <w:t xml:space="preserve"> algorithm to compute </w:t>
+      </w:r>
+      <w:proofErr w:type="spellStart"/>
       <w:r>
         <w:rPr>
           <w:rFonts w:ascii="Calibri" w:hAnsi="Calibri" w:cs="Calibri"/>
           <w:sz w:val="24"/>
           <w:szCs w:val="24"/>
+        </w:rPr>
+        <w:t>cosh</w:t>
+      </w:r>
+      <w:proofErr w:type="spellEnd"/>
+      <w:r>
+        <w:rPr>
+          <w:rFonts w:ascii="Calibri" w:hAnsi="Calibri" w:cs="Calibri"/>
+          <w:sz w:val="24"/>
+          <w:szCs w:val="24"/>
+        </w:rPr>
+        <w:t xml:space="preserve">, </w:t>
+      </w:r>
+      <w:proofErr w:type="spellStart"/>
+      <w:r>
+        <w:rPr>
+          <w:rFonts w:ascii="Calibri" w:hAnsi="Calibri" w:cs="Calibri"/>
+          <w:sz w:val="24"/>
+          <w:szCs w:val="24"/>
+        </w:rPr>
+        <w:t>sinh</w:t>
+      </w:r>
+      <w:proofErr w:type="spellEnd"/>
+      <w:r>
+        <w:rPr>
+          <w:rFonts w:ascii="Calibri" w:hAnsi="Calibri" w:cs="Calibri"/>
+          <w:sz w:val="24"/>
+          <w:szCs w:val="24"/>
+        </w:rPr>
+        <w:t xml:space="preserve">, and </w:t>
+      </w:r>
+      <w:proofErr w:type="gramStart"/>
+      <w:r>
+        <w:rPr>
+          <w:rFonts w:ascii="Calibri" w:hAnsi="Calibri" w:cs="Calibri"/>
+          <w:sz w:val="24"/>
+          <w:szCs w:val="24"/>
+        </w:rPr>
+        <w:t>e</w:t>
+      </w:r>
+      <w:r>
+        <w:rPr>
+          <w:rFonts w:ascii="Calibri" w:hAnsi="Calibri" w:cs="Calibri"/>
+          <w:sz w:val="24"/>
+          <w:szCs w:val="24"/>
           <w:vertAlign w:val="superscript"/>
         </w:rPr>
         <w:t>x</w:t>
@@ -1522,6 +1956,7 @@
         </w:rPr>
         <w:t xml:space="preserve"> .</w:t>
       </w:r>
+      <w:proofErr w:type="gramEnd"/>
       <w:r>
         <w:rPr>
           <w:rFonts w:ascii="Calibri" w:hAnsi="Calibri" w:cs="Calibri"/>
@@ -1672,22 +2107,53 @@
           <w:sz w:val="24"/>
           <w:szCs w:val="24"/>
         </w:rPr>
-        <w:t xml:space="preserve"> = sinh(x) + cosh(x).</w:t>
-      </w:r>
-    </w:p>
-    <w:p>
-      <w:pPr>
-        <w:rPr>
-          <w:sz w:val="24"/>
-          <w:szCs w:val="24"/>
-        </w:rPr>
-      </w:pPr>
-      <w:r>
-        <w:rPr>
-          <w:sz w:val="24"/>
-          <w:szCs w:val="24"/>
-        </w:rPr>
-        <w:lastRenderedPageBreak/>
+        <w:t xml:space="preserve"> = </w:t>
+      </w:r>
+      <w:proofErr w:type="spellStart"/>
+      <w:r>
+        <w:rPr>
+          <w:sz w:val="24"/>
+          <w:szCs w:val="24"/>
+        </w:rPr>
+        <w:t>sinh</w:t>
+      </w:r>
+      <w:proofErr w:type="spellEnd"/>
+      <w:r>
+        <w:rPr>
+          <w:sz w:val="24"/>
+          <w:szCs w:val="24"/>
+        </w:rPr>
+        <w:t xml:space="preserve">(x) + </w:t>
+      </w:r>
+      <w:proofErr w:type="spellStart"/>
+      <w:r>
+        <w:rPr>
+          <w:sz w:val="24"/>
+          <w:szCs w:val="24"/>
+        </w:rPr>
+        <w:t>cosh</w:t>
+      </w:r>
+      <w:proofErr w:type="spellEnd"/>
+      <w:r>
+        <w:rPr>
+          <w:sz w:val="24"/>
+          <w:szCs w:val="24"/>
+        </w:rPr>
+        <w:t>(x).</w:t>
+      </w:r>
+    </w:p>
+    <w:p>
+      <w:pPr>
+        <w:rPr>
+          <w:sz w:val="24"/>
+          <w:szCs w:val="24"/>
+        </w:rPr>
+      </w:pPr>
+      <w:r>
+        <w:rPr>
+          <w:sz w:val="24"/>
+          <w:szCs w:val="24"/>
+        </w:rPr>
         <w:t>Proof:</w:t>
       </w:r>
     </w:p>
@@ -1723,7 +2189,7 @@
                     </pic:cNvPicPr>
                   </pic:nvPicPr>
                   <pic:blipFill>
-                    <a:blip r:embed="rId7">
+                    <a:blip r:embed="rId6">
                       <a:extLst>
                         <a:ext uri="{28A0092B-C50C-407E-A947-70E740481C1C}">
                           <a14:useLocalDpi xmlns:a14="http://schemas.microsoft.com/office/drawing/2010/main" val="0"/>
@@ -1892,6 +2358,7 @@
           <w:sz w:val="24"/>
           <w:szCs w:val="24"/>
         </w:rPr>
+        <w:lastRenderedPageBreak/>
         <w:tab/>
       </w:r>
       <w:r>
@@ -2570,7 +3037,6 @@
                 <w:sz w:val="24"/>
                 <w:szCs w:val="24"/>
               </w:rPr>
-              <w:lastRenderedPageBreak/>
               <w:t>Total computer cycles</w:t>
             </w:r>
           </w:p>
@@ -3393,13 +3859,23 @@
                 <w:szCs w:val="24"/>
               </w:rPr>
             </w:pPr>
+            <w:proofErr w:type="spellStart"/>
             <w:r>
               <w:rPr>
                 <w:b/>
                 <w:sz w:val="24"/>
                 <w:szCs w:val="24"/>
               </w:rPr>
-              <w:t>cosh(x)</w:t>
+              <w:t>cosh</w:t>
+            </w:r>
+            <w:proofErr w:type="spellEnd"/>
+            <w:r>
+              <w:rPr>
+                <w:b/>
+                <w:sz w:val="24"/>
+                <w:szCs w:val="24"/>
+              </w:rPr>
+              <w:t>(x)</w:t>
             </w:r>
           </w:p>
         </w:tc>
@@ -3422,13 +3898,23 @@
                 <w:szCs w:val="24"/>
               </w:rPr>
             </w:pPr>
+            <w:proofErr w:type="spellStart"/>
             <w:r>
               <w:rPr>
                 <w:b/>
                 <w:sz w:val="24"/>
                 <w:szCs w:val="24"/>
               </w:rPr>
-              <w:t>sinh(x)</w:t>
+              <w:t>sinh</w:t>
+            </w:r>
+            <w:proofErr w:type="spellEnd"/>
+            <w:r>
+              <w:rPr>
+                <w:b/>
+                <w:sz w:val="24"/>
+                <w:szCs w:val="24"/>
+              </w:rPr>
+              <w:t>(x)</w:t>
             </w:r>
           </w:p>
         </w:tc>
@@ -4061,8 +4547,8 @@
 </file>
 
 <file path=word/numbering.xml><?xml version="1.0" encoding="utf-8"?>
-<w:numbering xmlns:wpc="http://schemas.microsoft.com/office/word/2010/wordprocessingCanvas" xmlns:mc="http://schemas.openxmlformats.org/markup-compatibility/2006" xmlns:o="urn:schemas-microsoft-com:office:office" xmlns:r="http://schemas.openxmlformats.org/officeDocument/2006/relationships" xmlns:m="http://schemas.openxmlformats.org/officeDocument/2006/math" xmlns:v="urn:schemas-microsoft-com:vml" xmlns:wp14="http://schemas.microsoft.com/office/word/2010/wordprocessingDrawing" xmlns:wp="http://schemas.openxmlformats.org/drawingml/2006/wordprocessingDrawing" xmlns:w10="urn:schemas-microsoft-com:office:word" xmlns:w="http://schemas.openxmlformats.org/wordprocessingml/2006/main" xmlns:w14="http://schemas.microsoft.com/office/word/2010/wordml" xmlns:wpg="http://schemas.microsoft.com/office/word/2010/wordprocessingGroup" xmlns:wpi="http://schemas.microsoft.com/office/word/2010/wordprocessingInk" xmlns:wne="http://schemas.microsoft.com/office/word/2006/wordml" xmlns:wps="http://schemas.microsoft.com/office/word/2010/wordprocessingShape" mc:Ignorable="w14 wp14">
-  <w:abstractNum w:abstractNumId="0">
+<w:numbering xmlns:wpc="http://schemas.microsoft.com/office/word/2010/wordprocessingCanvas" xmlns:cx="http://schemas.microsoft.com/office/drawing/2014/chartex" xmlns:cx1="http://schemas.microsoft.com/office/drawing/2015/9/8/chartex" xmlns:cx2="http://schemas.microsoft.com/office/drawing/2015/10/21/chartex" xmlns:mc="http://schemas.openxmlformats.org/markup-compatibility/2006" xmlns:o="urn:schemas-microsoft-com:office:office" xmlns:r="http://schemas.openxmlformats.org/officeDocument/2006/relationships" xmlns:m="http://schemas.openxmlformats.org/officeDocument/2006/math" xmlns:v="urn:schemas-microsoft-com:vml" xmlns:wp14="http://schemas.microsoft.com/office/word/2010/wordprocessingDrawing" xmlns:wp="http://schemas.openxmlformats.org/drawingml/2006/wordprocessingDrawing" xmlns:w10="urn:schemas-microsoft-com:office:word" xmlns:w="http://schemas.openxmlformats.org/wordprocessingml/2006/main" xmlns:w14="http://schemas.microsoft.com/office/word/2010/wordml" xmlns:w15="http://schemas.microsoft.com/office/word/2012/wordml" xmlns:w16se="http://schemas.microsoft.com/office/word/2015/wordml/symex" xmlns:wpg="http://schemas.microsoft.com/office/word/2010/wordprocessingGroup" xmlns:wpi="http://schemas.microsoft.com/office/word/2010/wordprocessingInk" xmlns:wne="http://schemas.microsoft.com/office/word/2006/wordml" xmlns:wps="http://schemas.microsoft.com/office/word/2010/wordprocessingShape" mc:Ignorable="w14 w15 w16se wp14">
+  <w:abstractNum w:abstractNumId="0" w15:restartNumberingAfterBreak="0">
     <w:nsid w:val="27F63B1B"/>
     <w:multiLevelType w:val="hybridMultilevel"/>
     <w:tmpl w:val="8FDA11A6"/>
@@ -4175,14 +4661,106 @@
       </w:rPr>
     </w:lvl>
   </w:abstractNum>
+  <w:abstractNum w:abstractNumId="1" w15:restartNumberingAfterBreak="0">
+    <w:nsid w:val="42AE3E46"/>
+    <w:multiLevelType w:val="hybridMultilevel"/>
+    <w:tmpl w:val="90E4F966"/>
+    <w:lvl w:ilvl="0" w:tplc="0409000F">
+      <w:start w:val="1"/>
+      <w:numFmt w:val="decimal"/>
+      <w:lvlText w:val="%1."/>
+      <w:lvlJc w:val="left"/>
+      <w:pPr>
+        <w:ind w:left="720" w:hanging="360"/>
+      </w:pPr>
+      <w:rPr>
+        <w:rFonts w:hint="default"/>
+      </w:rPr>
+    </w:lvl>
+    <w:lvl w:ilvl="1" w:tplc="04090019">
+      <w:start w:val="1"/>
+      <w:numFmt w:val="lowerLetter"/>
+      <w:lvlText w:val="%2."/>
+      <w:lvlJc w:val="left"/>
+      <w:pPr>
+        <w:ind w:left="1440" w:hanging="360"/>
+      </w:pPr>
+    </w:lvl>
+    <w:lvl w:ilvl="2" w:tplc="0409001B">
+      <w:start w:val="1"/>
+      <w:numFmt w:val="lowerRoman"/>
+      <w:lvlText w:val="%3."/>
+      <w:lvlJc w:val="right"/>
+      <w:pPr>
+        <w:ind w:left="2160" w:hanging="180"/>
+      </w:pPr>
+    </w:lvl>
+    <w:lvl w:ilvl="3" w:tplc="0409000F" w:tentative="1">
+      <w:start w:val="1"/>
+      <w:numFmt w:val="decimal"/>
+      <w:lvlText w:val="%4."/>
+      <w:lvlJc w:val="left"/>
+      <w:pPr>
+        <w:ind w:left="2880" w:hanging="360"/>
+      </w:pPr>
+    </w:lvl>
+    <w:lvl w:ilvl="4" w:tplc="04090019" w:tentative="1">
+      <w:start w:val="1"/>
+      <w:numFmt w:val="lowerLetter"/>
+      <w:lvlText w:val="%5."/>
+      <w:lvlJc w:val="left"/>
+      <w:pPr>
+        <w:ind w:left="3600" w:hanging="360"/>
+      </w:pPr>
+    </w:lvl>
+    <w:lvl w:ilvl="5" w:tplc="0409001B" w:tentative="1">
+      <w:start w:val="1"/>
+      <w:numFmt w:val="lowerRoman"/>
+      <w:lvlText w:val="%6."/>
+      <w:lvlJc w:val="right"/>
+      <w:pPr>
+        <w:ind w:left="4320" w:hanging="180"/>
+      </w:pPr>
+    </w:lvl>
+    <w:lvl w:ilvl="6" w:tplc="0409000F" w:tentative="1">
+      <w:start w:val="1"/>
+      <w:numFmt w:val="decimal"/>
+      <w:lvlText w:val="%7."/>
+      <w:lvlJc w:val="left"/>
+      <w:pPr>
+        <w:ind w:left="5040" w:hanging="360"/>
+      </w:pPr>
+    </w:lvl>
+    <w:lvl w:ilvl="7" w:tplc="04090019" w:tentative="1">
+      <w:start w:val="1"/>
+      <w:numFmt w:val="lowerLetter"/>
+      <w:lvlText w:val="%8."/>
+      <w:lvlJc w:val="left"/>
+      <w:pPr>
+        <w:ind w:left="5760" w:hanging="360"/>
+      </w:pPr>
+    </w:lvl>
+    <w:lvl w:ilvl="8" w:tplc="0409001B" w:tentative="1">
+      <w:start w:val="1"/>
+      <w:numFmt w:val="lowerRoman"/>
+      <w:lvlText w:val="%9."/>
+      <w:lvlJc w:val="right"/>
+      <w:pPr>
+        <w:ind w:left="6480" w:hanging="180"/>
+      </w:pPr>
+    </w:lvl>
+  </w:abstractNum>
   <w:num w:numId="1">
     <w:abstractNumId w:val="0"/>
+  </w:num>
+  <w:num w:numId="2">
+    <w:abstractNumId w:val="1"/>
   </w:num>
 </w:numbering>
 </file>
 
 <file path=word/styles.xml><?xml version="1.0" encoding="utf-8"?>
-<w:styles xmlns:mc="http://schemas.openxmlformats.org/markup-compatibility/2006" xmlns:r="http://schemas.openxmlformats.org/officeDocument/2006/relationships" xmlns:w="http://schemas.openxmlformats.org/wordprocessingml/2006/main" xmlns:w14="http://schemas.microsoft.com/office/word/2010/wordml" mc:Ignorable="w14">
+<w:styles xmlns:mc="http://schemas.openxmlformats.org/markup-compatibility/2006" xmlns:r="http://schemas.openxmlformats.org/officeDocument/2006/relationships" xmlns:w="http://schemas.openxmlformats.org/wordprocessingml/2006/main" xmlns:w14="http://schemas.microsoft.com/office/word/2010/wordml" xmlns:w15="http://schemas.microsoft.com/office/word/2012/wordml" xmlns:w16se="http://schemas.microsoft.com/office/word/2015/wordml/symex" mc:Ignorable="w14 w15 w16se">
   <w:docDefaults>
     <w:rPrDefault>
       <w:rPr>
@@ -4198,395 +4776,379 @@
       </w:pPr>
     </w:pPrDefault>
   </w:docDefaults>
-  <w:latentStyles w:defLockedState="0" w:defUIPriority="99" w:defSemiHidden="1" w:defUnhideWhenUsed="1" w:defQFormat="0" w:count="267">
-    <w:lsdException w:name="Normal" w:semiHidden="0" w:uiPriority="0" w:unhideWhenUsed="0" w:qFormat="1"/>
-    <w:lsdException w:name="heading 1" w:semiHidden="0" w:uiPriority="9" w:unhideWhenUsed="0" w:qFormat="1"/>
-    <w:lsdException w:name="heading 2" w:uiPriority="9" w:qFormat="1"/>
-    <w:lsdException w:name="heading 3" w:uiPriority="9" w:qFormat="1"/>
-    <w:lsdException w:name="heading 4" w:uiPriority="9" w:qFormat="1"/>
-    <w:lsdException w:name="heading 5" w:uiPriority="9" w:qFormat="1"/>
-    <w:lsdException w:name="heading 6" w:uiPriority="9" w:qFormat="1"/>
-    <w:lsdException w:name="heading 7" w:uiPriority="9" w:qFormat="1"/>
-    <w:lsdException w:name="heading 8" w:uiPriority="9" w:qFormat="1"/>
-    <w:lsdException w:name="heading 9" w:uiPriority="9" w:qFormat="1"/>
-    <w:lsdException w:name="toc 1" w:uiPriority="39"/>
-    <w:lsdException w:name="toc 2" w:uiPriority="39"/>
-    <w:lsdException w:name="toc 3" w:uiPriority="39"/>
-    <w:lsdException w:name="toc 4" w:uiPriority="39"/>
-    <w:lsdException w:name="toc 5" w:uiPriority="39"/>
-    <w:lsdException w:name="toc 6" w:uiPriority="39"/>
-    <w:lsdException w:name="toc 7" w:uiPriority="39"/>
-    <w:lsdException w:name="toc 8" w:uiPriority="39"/>
-    <w:lsdException w:name="toc 9" w:uiPriority="39"/>
-    <w:lsdException w:name="caption" w:uiPriority="35" w:qFormat="1"/>
-    <w:lsdException w:name="Title" w:semiHidden="0" w:uiPriority="10" w:unhideWhenUsed="0" w:qFormat="1"/>
-    <w:lsdException w:name="Default Paragraph Font" w:uiPriority="1"/>
-    <w:lsdException w:name="Subtitle" w:semiHidden="0" w:uiPriority="11" w:unhideWhenUsed="0" w:qFormat="1"/>
-    <w:lsdException w:name="Strong" w:semiHidden="0" w:uiPriority="22" w:unhideWhenUsed="0" w:qFormat="1"/>
-    <w:lsdException w:name="Emphasis" w:semiHidden="0" w:uiPriority="20" w:unhideWhenUsed="0" w:qFormat="1"/>
-    <w:lsdException w:name="Table Grid" w:semiHidden="0" w:uiPriority="39" w:unhideWhenUsed="0"/>
-    <w:lsdException w:name="Placeholder Text" w:unhideWhenUsed="0"/>
-    <w:lsdException w:name="No Spacing" w:semiHidden="0" w:uiPriority="1" w:unhideWhenUsed="0" w:qFormat="1"/>
-    <w:lsdException w:name="Light Shading" w:semiHidden="0" w:uiPriority="60" w:unhideWhenUsed="0"/>
-    <w:lsdException w:name="Light List" w:semiHidden="0" w:uiPriority="61" w:unhideWhenUsed="0"/>
-    <w:lsdException w:name="Light Grid" w:semiHidden="0" w:uiPriority="62" w:unhideWhenUsed="0"/>
-    <w:lsdException w:name="Medium Shading 1" w:semiHidden="0" w:uiPriority="63" w:unhideWhenUsed="0"/>
-    <w:lsdException w:name="Medium Shading 2" w:semiHidden="0" w:uiPriority="64" w:unhideWhenUsed="0"/>
-    <w:lsdException w:name="Medium List 1" w:semiHidden="0" w:uiPriority="65" w:unhideWhenUsed="0"/>
-    <w:lsdException w:name="Medium List 2" w:semiHidden="0" w:uiPriority="66" w:unhideWhenUsed="0"/>
-    <w:lsdException w:name="Medium Grid 1" w:semiHidden="0" w:uiPriority="67" w:unhideWhenUsed="0"/>
-    <w:lsdException w:name="Medium Grid 2" w:semiHidden="0" w:uiPriority="68" w:unhideWhenUsed="0"/>
-    <w:lsdException w:name="Medium Grid 3" w:semiHidden="0" w:uiPriority="69" w:unhideWhenUsed="0"/>
-    <w:lsdException w:name="Dark List" w:semiHidden="0" w:uiPriority="70" w:unhideWhenUsed="0"/>
-    <w:lsdException w:name="Colorful Shading" w:semiHidden="0" w:uiPriority="71" w:unhideWhenUsed="0"/>
-    <w:lsdException w:name="Colorful List" w:semiHidden="0" w:uiPriority="72" w:unhideWhenUsed="0"/>
-    <w:lsdException w:name="Colorful Grid" w:semiHidden="0" w:uiPriority="73" w:unhideWhenUsed="0"/>
-    <w:lsdException w:name="Light Shading Accent 1" w:semiHidden="0" w:uiPriority="60" w:unhideWhenUsed="0"/>
-    <w:lsdException w:name="Light List Accent 1" w:semiHidden="0" w:uiPriority="61" w:unhideWhenUsed="0"/>
-    <w:lsdException w:name="Light Grid Accent 1" w:semiHidden="0" w:uiPriority="62" w:unhideWhenUsed="0"/>
-    <w:lsdException w:name="Medium Shading 1 Accent 1" w:semiHidden="0" w:uiPriority="63" w:unhideWhenUsed="0"/>
-    <w:lsdException w:name="Medium Shading 2 Accent 1" w:semiHidden="0" w:uiPriority="64" w:unhideWhenUsed="0"/>
-    <w:lsdException w:name="Medium List 1 Accent 1" w:semiHidden="0" w:uiPriority="65" w:unhideWhenUsed="0"/>
-    <w:lsdException w:name="Revision" w:unhideWhenUsed="0"/>
-    <w:lsdException w:name="List Paragraph" w:semiHidden="0" w:uiPriority="34" w:unhideWhenUsed="0" w:qFormat="1"/>
-    <w:lsdException w:name="Quote" w:semiHidden="0" w:uiPriority="29" w:unhideWhenUsed="0" w:qFormat="1"/>
-    <w:lsdException w:name="Intense Quote" w:semiHidden="0" w:uiPriority="30" w:unhideWhenUsed="0" w:qFormat="1"/>
-    <w:lsdException w:name="Medium List 2 Accent 1" w:semiHidden="0" w:uiPriority="66" w:unhideWhenUsed="0"/>
-    <w:lsdException w:name="Medium Grid 1 Accent 1" w:semiHidden="0" w:uiPriority="67" w:unhideWhenUsed="0"/>
-    <w:lsdException w:name="Medium Grid 2 Accent 1" w:semiHidden="0" w:uiPriority="68" w:unhideWhenUsed="0"/>
-    <w:lsdException w:name="Medium Grid 3 Accent 1" w:semiHidden="0" w:uiPriority="69" w:unhideWhenUsed="0"/>
-    <w:lsdException w:name="Dark List Accent 1" w:semiHidden="0" w:uiPriority="70" w:unhideWhenUsed="0"/>
-    <w:lsdException w:name="Colorful Shading Accent 1" w:semiHidden="0" w:uiPriority="71" w:unhideWhenUsed="0"/>
-    <w:lsdException w:name="Colorful List Accent 1" w:semiHidden="0" w:uiPriority="72" w:unhideWhenUsed="0"/>
-    <w:lsdException w:name="Colorful Grid Accent 1" w:semiHidden="0" w:uiPriority="73" w:unhideWhenUsed="0"/>
-    <w:lsdException w:name="Light Shading Accent 2" w:semiHidden="0" w:uiPriority="60" w:unhideWhenUsed="0"/>
-    <w:lsdException w:name="Light List Accent 2" w:semiHidden="0" w:uiPriority="61" w:unhideWhenUsed="0"/>
-    <w:lsdException w:name="Light Grid Accent 2" w:semiHidden="0" w:uiPriority="62" w:unhideWhenUsed="0"/>
-    <w:lsdException w:name="Medium Shading 1 Accent 2" w:semiHidden="0" w:uiPriority="63" w:unhideWhenUsed="0"/>
-    <w:lsdException w:name="Medium Shading 2 Accent 2" w:semiHidden="0" w:uiPriority="64" w:unhideWhenUsed="0"/>
-    <w:lsdException w:name="Medium List 1 Accent 2" w:semiHidden="0" w:uiPriority="65" w:unhideWhenUsed="0"/>
-    <w:lsdException w:name="Medium List 2 Accent 2" w:semiHidden="0" w:uiPriority="66" w:unhideWhenUsed="0"/>
-    <w:lsdException w:name="Medium Grid 1 Accent 2" w:semiHidden="0" w:uiPriority="67" w:unhideWhenUsed="0"/>
-    <w:lsdException w:name="Medium Grid 2 Accent 2" w:semiHidden="0" w:uiPriority="68" w:unhideWhenUsed="0"/>
-    <w:lsdException w:name="Medium Grid 3 Accent 2" w:semiHidden="0" w:uiPriority="69" w:unhideWhenUsed="0"/>
-    <w:lsdException w:name="Dark List Accent 2" w:semiHidden="0" w:uiPriority="70" w:unhideWhenUsed="0"/>
-    <w:lsdException w:name="Colorful Shading Accent 2" w:semiHidden="0" w:uiPriority="71" w:unhideWhenUsed="0"/>
-    <w:lsdException w:name="Colorful List Accent 2" w:semiHidden="0" w:uiPriority="72" w:unhideWhenUsed="0"/>
-    <w:lsdException w:name="Colorful Grid Accent 2" w:semiHidden="0" w:uiPriority="73" w:unhideWhenUsed="0"/>
-    <w:lsdException w:name="Light Shading Accent 3" w:semiHidden="0" w:uiPriority="60" w:unhideWhenUsed="0"/>
-    <w:lsdException w:name="Light List Accent 3" w:semiHidden="0" w:uiPriority="61" w:unhideWhenUsed="0"/>
-    <w:lsdException w:name="Light Grid Accent 3" w:semiHidden="0" w:uiPriority="62" w:unhideWhenUsed="0"/>
-    <w:lsdException w:name="Medium Shading 1 Accent 3" w:semiHidden="0" w:uiPriority="63" w:unhideWhenUsed="0"/>
-    <w:lsdException w:name="Medium Shading 2 Accent 3" w:semiHidden="0" w:uiPriority="64" w:unhideWhenUsed="0"/>
-    <w:lsdException w:name="Medium List 1 Accent 3" w:semiHidden="0" w:uiPriority="65" w:unhideWhenUsed="0"/>
-    <w:lsdException w:name="Medium List 2 Accent 3" w:semiHidden="0" w:uiPriority="66" w:unhideWhenUsed="0"/>
-    <w:lsdException w:name="Medium Grid 1 Accent 3" w:semiHidden="0" w:uiPriority="67" w:unhideWhenUsed="0"/>
-    <w:lsdException w:name="Medium Grid 2 Accent 3" w:semiHidden="0" w:uiPriority="68" w:unhideWhenUsed="0"/>
-    <w:lsdException w:name="Medium Grid 3 Accent 3" w:semiHidden="0" w:uiPriority="69" w:unhideWhenUsed="0"/>
-    <w:lsdException w:name="Dark List Accent 3" w:semiHidden="0" w:uiPriority="70" w:unhideWhenUsed="0"/>
-    <w:lsdException w:name="Colorful Shading Accent 3" w:semiHidden="0" w:uiPriority="71" w:unhideWhenUsed="0"/>
-    <w:lsdException w:name="Colorful List Accent 3" w:semiHidden="0" w:uiPriority="72" w:unhideWhenUsed="0"/>
-    <w:lsdException w:name="Colorful Grid Accent 3" w:semiHidden="0" w:uiPriority="73" w:unhideWhenUsed="0"/>
-    <w:lsdException w:name="Light Shading Accent 4" w:semiHidden="0" w:uiPriority="60" w:unhideWhenUsed="0"/>
-    <w:lsdException w:name="Light List Accent 4" w:semiHidden="0" w:uiPriority="61" w:unhideWhenUsed="0"/>
-    <w:lsdException w:name="Light Grid Accent 4" w:semiHidden="0" w:uiPriority="62" w:unhideWhenUsed="0"/>
-    <w:lsdException w:name="Medium Shading 1 Accent 4" w:semiHidden="0" w:uiPriority="63" w:unhideWhenUsed="0"/>
-    <w:lsdException w:name="Medium Shading 2 Accent 4" w:semiHidden="0" w:uiPriority="64" w:unhideWhenUsed="0"/>
-    <w:lsdException w:name="Medium List 1 Accent 4" w:semiHidden="0" w:uiPriority="65" w:unhideWhenUsed="0"/>
-    <w:lsdException w:name="Medium List 2 Accent 4" w:semiHidden="0" w:uiPriority="66" w:unhideWhenUsed="0"/>
-    <w:lsdException w:name="Medium Grid 1 Accent 4" w:semiHidden="0" w:uiPriority="67" w:unhideWhenUsed="0"/>
-    <w:lsdException w:name="Medium Grid 2 Accent 4" w:semiHidden="0" w:uiPriority="68" w:unhideWhenUsed="0"/>
-    <w:lsdException w:name="Medium Grid 3 Accent 4" w:semiHidden="0" w:uiPriority="69" w:unhideWhenUsed="0"/>
-    <w:lsdException w:name="Dark List Accent 4" w:semiHidden="0" w:uiPriority="70" w:unhideWhenUsed="0"/>
-    <w:lsdException w:name="Colorful Shading Accent 4" w:semiHidden="0" w:uiPriority="71" w:unhideWhenUsed="0"/>
-    <w:lsdException w:name="Colorful List Accent 4" w:semiHidden="0" w:uiPriority="72" w:unhideWhenUsed="0"/>
-    <w:lsdException w:name="Colorful Grid Accent 4" w:semiHidden="0" w:uiPriority="73" w:unhideWhenUsed="0"/>
-    <w:lsdException w:name="Light Shading Accent 5" w:semiHidden="0" w:uiPriority="60" w:unhideWhenUsed="0"/>
-    <w:lsdException w:name="Light List Accent 5" w:semiHidden="0" w:uiPriority="61" w:unhideWhenUsed="0"/>
-    <w:lsdException w:name="Light Grid Accent 5" w:semiHidden="0" w:uiPriority="62" w:unhideWhenUsed="0"/>
-    <w:lsdException w:name="Medium Shading 1 Accent 5" w:semiHidden="0" w:uiPriority="63" w:unhideWhenUsed="0"/>
-    <w:lsdException w:name="Medium Shading 2 Accent 5" w:semiHidden="0" w:uiPriority="64" w:unhideWhenUsed="0"/>
-    <w:lsdException w:name="Medium List 1 Accent 5" w:semiHidden="0" w:uiPriority="65" w:unhideWhenUsed="0"/>
-    <w:lsdException w:name="Medium List 2 Accent 5" w:semiHidden="0" w:uiPriority="66" w:unhideWhenUsed="0"/>
-    <w:lsdException w:name="Medium Grid 1 Accent 5" w:semiHidden="0" w:uiPriority="67" w:unhideWhenUsed="0"/>
-    <w:lsdException w:name="Medium Grid 2 Accent 5" w:semiHidden="0" w:uiPriority="68" w:unhideWhenUsed="0"/>
-    <w:lsdException w:name="Medium Grid 3 Accent 5" w:semiHidden="0" w:uiPriority="69" w:unhideWhenUsed="0"/>
-    <w:lsdException w:name="Dark List Accent 5" w:semiHidden="0" w:uiPriority="70" w:unhideWhenUsed="0"/>
-    <w:lsdException w:name="Colorful Shading Accent 5" w:semiHidden="0" w:uiPriority="71" w:unhideWhenUsed="0"/>
-    <w:lsdException w:name="Colorful List Accent 5" w:semiHidden="0" w:uiPriority="72" w:unhideWhenUsed="0"/>
-    <w:lsdException w:name="Colorful Grid Accent 5" w:semiHidden="0" w:uiPriority="73" w:unhideWhenUsed="0"/>
-    <w:lsdException w:name="Light Shading Accent 6" w:semiHidden="0" w:uiPriority="60" w:unhideWhenUsed="0"/>
-    <w:lsdException w:name="Light List Accent 6" w:semiHidden="0" w:uiPriority="61" w:unhideWhenUsed="0"/>
-    <w:lsdException w:name="Light Grid Accent 6" w:semiHidden="0" w:uiPriority="62" w:unhideWhenUsed="0"/>
-    <w:lsdException w:name="Medium Shading 1 Accent 6" w:semiHidden="0" w:uiPriority="63" w:unhideWhenUsed="0"/>
-    <w:lsdException w:name="Medium Shading 2 Accent 6" w:semiHidden="0" w:uiPriority="64" w:unhideWhenUsed="0"/>
-    <w:lsdException w:name="Medium List 1 Accent 6" w:semiHidden="0" w:uiPriority="65" w:unhideWhenUsed="0"/>
-    <w:lsdException w:name="Medium List 2 Accent 6" w:semiHidden="0" w:uiPriority="66" w:unhideWhenUsed="0"/>
-    <w:lsdException w:name="Medium Grid 1 Accent 6" w:semiHidden="0" w:uiPriority="67" w:unhideWhenUsed="0"/>
-    <w:lsdException w:name="Medium Grid 2 Accent 6" w:semiHidden="0" w:uiPriority="68" w:unhideWhenUsed="0"/>
-    <w:lsdException w:name="Medium Grid 3 Accent 6" w:semiHidden="0" w:uiPriority="69" w:unhideWhenUsed="0"/>
-    <w:lsdException w:name="Dark List Accent 6" w:semiHidden="0" w:uiPriority="70" w:unhideWhenUsed="0"/>
-    <w:lsdException w:name="Colorful Shading Accent 6" w:semiHidden="0" w:uiPriority="71" w:unhideWhenUsed="0"/>
-    <w:lsdException w:name="Colorful List Accent 6" w:semiHidden="0" w:uiPriority="72" w:unhideWhenUsed="0"/>
-    <w:lsdException w:name="Colorful Grid Accent 6" w:semiHidden="0" w:uiPriority="73" w:unhideWhenUsed="0"/>
-    <w:lsdException w:name="Subtle Emphasis" w:semiHidden="0" w:uiPriority="19" w:unhideWhenUsed="0" w:qFormat="1"/>
-    <w:lsdException w:name="Intense Emphasis" w:semiHidden="0" w:uiPriority="21" w:unhideWhenUsed="0" w:qFormat="1"/>
-    <w:lsdException w:name="Subtle Reference" w:semiHidden="0" w:uiPriority="31" w:unhideWhenUsed="0" w:qFormat="1"/>
-    <w:lsdException w:name="Intense Reference" w:semiHidden="0" w:uiPriority="32" w:unhideWhenUsed="0" w:qFormat="1"/>
-    <w:lsdException w:name="Book Title" w:semiHidden="0" w:uiPriority="33" w:unhideWhenUsed="0" w:qFormat="1"/>
-    <w:lsdException w:name="Bibliography" w:uiPriority="37"/>
-    <w:lsdException w:name="TOC Heading" w:uiPriority="39" w:qFormat="1"/>
-  </w:latentStyles>
-  <w:style w:type="paragraph" w:default="1" w:styleId="Normal">
-    <w:name w:val="Normal"/>
-    <w:qFormat/>
-  </w:style>
-  <w:style w:type="character" w:default="1" w:styleId="DefaultParagraphFont">
-    <w:name w:val="Default Paragraph Font"/>
-    <w:uiPriority w:val="1"/>
-    <w:semiHidden/>
-    <w:unhideWhenUsed/>
-  </w:style>
-  <w:style w:type="table" w:default="1" w:styleId="TableNormal">
-    <w:name w:val="Normal Table"/>
-    <w:uiPriority w:val="99"/>
-    <w:semiHidden/>
-    <w:unhideWhenUsed/>
-    <w:tblPr>
-      <w:tblInd w:w="0" w:type="dxa"/>
-      <w:tblCellMar>
-        <w:top w:w="0" w:type="dxa"/>
-        <w:left w:w="108" w:type="dxa"/>
-        <w:bottom w:w="0" w:type="dxa"/>
-        <w:right w:w="108" w:type="dxa"/>
-      </w:tblCellMar>
-    </w:tblPr>
-  </w:style>
-  <w:style w:type="numbering" w:default="1" w:styleId="NoList">
-    <w:name w:val="No List"/>
-    <w:uiPriority w:val="99"/>
-    <w:semiHidden/>
-    <w:unhideWhenUsed/>
-  </w:style>
-  <w:style w:type="paragraph" w:styleId="ListParagraph">
-    <w:name w:val="List Paragraph"/>
-    <w:basedOn w:val="Normal"/>
-    <w:uiPriority w:val="34"/>
-    <w:qFormat/>
-    <w:rsid w:val="00614926"/>
-    <w:pPr>
-      <w:ind w:left="720"/>
-      <w:contextualSpacing/>
-    </w:pPr>
-  </w:style>
-  <w:style w:type="table" w:styleId="TableGrid">
-    <w:name w:val="Table Grid"/>
-    <w:basedOn w:val="TableNormal"/>
-    <w:uiPriority w:val="39"/>
-    <w:rsid w:val="00712031"/>
-    <w:pPr>
-      <w:spacing w:after="0" w:line="240" w:lineRule="auto"/>
-    </w:pPr>
-    <w:tblPr>
-      <w:tblInd w:w="0" w:type="nil"/>
-      <w:tblBorders>
-        <w:top w:val="single" w:sz="4" w:space="0" w:color="auto"/>
-        <w:left w:val="single" w:sz="4" w:space="0" w:color="auto"/>
-        <w:bottom w:val="single" w:sz="4" w:space="0" w:color="auto"/>
-        <w:right w:val="single" w:sz="4" w:space="0" w:color="auto"/>
-        <w:insideH w:val="single" w:sz="4" w:space="0" w:color="auto"/>
-        <w:insideV w:val="single" w:sz="4" w:space="0" w:color="auto"/>
-      </w:tblBorders>
-    </w:tblPr>
-  </w:style>
-  <w:style w:type="paragraph" w:styleId="BalloonText">
-    <w:name w:val="Balloon Text"/>
-    <w:basedOn w:val="Normal"/>
-    <w:link w:val="BalloonTextChar"/>
-    <w:uiPriority w:val="99"/>
-    <w:semiHidden/>
-    <w:unhideWhenUsed/>
-    <w:rsid w:val="00712031"/>
-    <w:pPr>
-      <w:spacing w:after="0" w:line="240" w:lineRule="auto"/>
-    </w:pPr>
-    <w:rPr>
-      <w:rFonts w:ascii="Tahoma" w:hAnsi="Tahoma" w:cs="Tahoma"/>
-      <w:sz w:val="16"/>
-      <w:szCs w:val="16"/>
-    </w:rPr>
-  </w:style>
-  <w:style w:type="character" w:customStyle="1" w:styleId="BalloonTextChar">
-    <w:name w:val="Balloon Text Char"/>
-    <w:basedOn w:val="DefaultParagraphFont"/>
-    <w:link w:val="BalloonText"/>
-    <w:uiPriority w:val="99"/>
-    <w:semiHidden/>
-    <w:rsid w:val="00712031"/>
-    <w:rPr>
-      <w:rFonts w:ascii="Tahoma" w:hAnsi="Tahoma" w:cs="Tahoma"/>
-      <w:sz w:val="16"/>
-      <w:szCs w:val="16"/>
-    </w:rPr>
-  </w:style>
-</w:styles>
-</file>
-
-<file path=word/stylesWithEffects.xml><?xml version="1.0" encoding="utf-8"?>
-<w:styles xmlns:wpc="http://schemas.microsoft.com/office/word/2010/wordprocessingCanvas" xmlns:mc="http://schemas.openxmlformats.org/markup-compatibility/2006" xmlns:o="urn:schemas-microsoft-com:office:office" xmlns:r="http://schemas.openxmlformats.org/officeDocument/2006/relationships" xmlns:m="http://schemas.openxmlformats.org/officeDocument/2006/math" xmlns:v="urn:schemas-microsoft-com:vml" xmlns:wp14="http://schemas.microsoft.com/office/word/2010/wordprocessingDrawing" xmlns:wp="http://schemas.openxmlformats.org/drawingml/2006/wordprocessingDrawing" xmlns:w10="urn:schemas-microsoft-com:office:word" xmlns:w="http://schemas.openxmlformats.org/wordprocessingml/2006/main" xmlns:w14="http://schemas.microsoft.com/office/word/2010/wordml" xmlns:wpg="http://schemas.microsoft.com/office/word/2010/wordprocessingGroup" xmlns:wpi="http://schemas.microsoft.com/office/word/2010/wordprocessingInk" xmlns:wne="http://schemas.microsoft.com/office/word/2006/wordml" xmlns:wps="http://schemas.microsoft.com/office/word/2010/wordprocessingShape" mc:Ignorable="w14 wp14">
-  <w:docDefaults>
-    <w:rPrDefault>
-      <w:rPr>
-        <w:rFonts w:asciiTheme="minorHAnsi" w:eastAsia="MS Mincho" w:hAnsiTheme="minorHAnsi" w:cstheme="minorBidi"/>
-        <w:sz w:val="22"/>
-        <w:szCs w:val="22"/>
-        <w:lang w:val="en-US" w:eastAsia="en-US" w:bidi="ar-SA"/>
-      </w:rPr>
-    </w:rPrDefault>
-    <w:pPrDefault>
-      <w:pPr>
-        <w:spacing w:after="200" w:line="276" w:lineRule="auto"/>
-      </w:pPr>
-    </w:pPrDefault>
-  </w:docDefaults>
-  <w:latentStyles w:defLockedState="0" w:defUIPriority="99" w:defSemiHidden="1" w:defUnhideWhenUsed="1" w:defQFormat="0" w:count="267">
-    <w:lsdException w:name="Normal" w:semiHidden="0" w:uiPriority="0" w:unhideWhenUsed="0" w:qFormat="1"/>
-    <w:lsdException w:name="heading 1" w:semiHidden="0" w:uiPriority="9" w:unhideWhenUsed="0" w:qFormat="1"/>
-    <w:lsdException w:name="heading 2" w:uiPriority="9" w:qFormat="1"/>
-    <w:lsdException w:name="heading 3" w:uiPriority="9" w:qFormat="1"/>
-    <w:lsdException w:name="heading 4" w:uiPriority="9" w:qFormat="1"/>
-    <w:lsdException w:name="heading 5" w:uiPriority="9" w:qFormat="1"/>
-    <w:lsdException w:name="heading 6" w:uiPriority="9" w:qFormat="1"/>
-    <w:lsdException w:name="heading 7" w:uiPriority="9" w:qFormat="1"/>
-    <w:lsdException w:name="heading 8" w:uiPriority="9" w:qFormat="1"/>
-    <w:lsdException w:name="heading 9" w:uiPriority="9" w:qFormat="1"/>
-    <w:lsdException w:name="toc 1" w:uiPriority="39"/>
-    <w:lsdException w:name="toc 2" w:uiPriority="39"/>
-    <w:lsdException w:name="toc 3" w:uiPriority="39"/>
-    <w:lsdException w:name="toc 4" w:uiPriority="39"/>
-    <w:lsdException w:name="toc 5" w:uiPriority="39"/>
-    <w:lsdException w:name="toc 6" w:uiPriority="39"/>
-    <w:lsdException w:name="toc 7" w:uiPriority="39"/>
-    <w:lsdException w:name="toc 8" w:uiPriority="39"/>
-    <w:lsdException w:name="toc 9" w:uiPriority="39"/>
-    <w:lsdException w:name="caption" w:uiPriority="35" w:qFormat="1"/>
-    <w:lsdException w:name="Title" w:semiHidden="0" w:uiPriority="10" w:unhideWhenUsed="0" w:qFormat="1"/>
-    <w:lsdException w:name="Default Paragraph Font" w:uiPriority="1"/>
-    <w:lsdException w:name="Subtitle" w:semiHidden="0" w:uiPriority="11" w:unhideWhenUsed="0" w:qFormat="1"/>
-    <w:lsdException w:name="Strong" w:semiHidden="0" w:uiPriority="22" w:unhideWhenUsed="0" w:qFormat="1"/>
-    <w:lsdException w:name="Emphasis" w:semiHidden="0" w:uiPriority="20" w:unhideWhenUsed="0" w:qFormat="1"/>
-    <w:lsdException w:name="Table Grid" w:semiHidden="0" w:uiPriority="39" w:unhideWhenUsed="0"/>
-    <w:lsdException w:name="Placeholder Text" w:unhideWhenUsed="0"/>
-    <w:lsdException w:name="No Spacing" w:semiHidden="0" w:uiPriority="1" w:unhideWhenUsed="0" w:qFormat="1"/>
-    <w:lsdException w:name="Light Shading" w:semiHidden="0" w:uiPriority="60" w:unhideWhenUsed="0"/>
-    <w:lsdException w:name="Light List" w:semiHidden="0" w:uiPriority="61" w:unhideWhenUsed="0"/>
-    <w:lsdException w:name="Light Grid" w:semiHidden="0" w:uiPriority="62" w:unhideWhenUsed="0"/>
-    <w:lsdException w:name="Medium Shading 1" w:semiHidden="0" w:uiPriority="63" w:unhideWhenUsed="0"/>
-    <w:lsdException w:name="Medium Shading 2" w:semiHidden="0" w:uiPriority="64" w:unhideWhenUsed="0"/>
-    <w:lsdException w:name="Medium List 1" w:semiHidden="0" w:uiPriority="65" w:unhideWhenUsed="0"/>
-    <w:lsdException w:name="Medium List 2" w:semiHidden="0" w:uiPriority="66" w:unhideWhenUsed="0"/>
-    <w:lsdException w:name="Medium Grid 1" w:semiHidden="0" w:uiPriority="67" w:unhideWhenUsed="0"/>
-    <w:lsdException w:name="Medium Grid 2" w:semiHidden="0" w:uiPriority="68" w:unhideWhenUsed="0"/>
-    <w:lsdException w:name="Medium Grid 3" w:semiHidden="0" w:uiPriority="69" w:unhideWhenUsed="0"/>
-    <w:lsdException w:name="Dark List" w:semiHidden="0" w:uiPriority="70" w:unhideWhenUsed="0"/>
-    <w:lsdException w:name="Colorful Shading" w:semiHidden="0" w:uiPriority="71" w:unhideWhenUsed="0"/>
-    <w:lsdException w:name="Colorful List" w:semiHidden="0" w:uiPriority="72" w:unhideWhenUsed="0"/>
-    <w:lsdException w:name="Colorful Grid" w:semiHidden="0" w:uiPriority="73" w:unhideWhenUsed="0"/>
-    <w:lsdException w:name="Light Shading Accent 1" w:semiHidden="0" w:uiPriority="60" w:unhideWhenUsed="0"/>
-    <w:lsdException w:name="Light List Accent 1" w:semiHidden="0" w:uiPriority="61" w:unhideWhenUsed="0"/>
-    <w:lsdException w:name="Light Grid Accent 1" w:semiHidden="0" w:uiPriority="62" w:unhideWhenUsed="0"/>
-    <w:lsdException w:name="Medium Shading 1 Accent 1" w:semiHidden="0" w:uiPriority="63" w:unhideWhenUsed="0"/>
-    <w:lsdException w:name="Medium Shading 2 Accent 1" w:semiHidden="0" w:uiPriority="64" w:unhideWhenUsed="0"/>
-    <w:lsdException w:name="Medium List 1 Accent 1" w:semiHidden="0" w:uiPriority="65" w:unhideWhenUsed="0"/>
-    <w:lsdException w:name="Revision" w:unhideWhenUsed="0"/>
-    <w:lsdException w:name="List Paragraph" w:semiHidden="0" w:uiPriority="34" w:unhideWhenUsed="0" w:qFormat="1"/>
-    <w:lsdException w:name="Quote" w:semiHidden="0" w:uiPriority="29" w:unhideWhenUsed="0" w:qFormat="1"/>
-    <w:lsdException w:name="Intense Quote" w:semiHidden="0" w:uiPriority="30" w:unhideWhenUsed="0" w:qFormat="1"/>
-    <w:lsdException w:name="Medium List 2 Accent 1" w:semiHidden="0" w:uiPriority="66" w:unhideWhenUsed="0"/>
-    <w:lsdException w:name="Medium Grid 1 Accent 1" w:semiHidden="0" w:uiPriority="67" w:unhideWhenUsed="0"/>
-    <w:lsdException w:name="Medium Grid 2 Accent 1" w:semiHidden="0" w:uiPriority="68" w:unhideWhenUsed="0"/>
-    <w:lsdException w:name="Medium Grid 3 Accent 1" w:semiHidden="0" w:uiPriority="69" w:unhideWhenUsed="0"/>
-    <w:lsdException w:name="Dark List Accent 1" w:semiHidden="0" w:uiPriority="70" w:unhideWhenUsed="0"/>
-    <w:lsdException w:name="Colorful Shading Accent 1" w:semiHidden="0" w:uiPriority="71" w:unhideWhenUsed="0"/>
-    <w:lsdException w:name="Colorful List Accent 1" w:semiHidden="0" w:uiPriority="72" w:unhideWhenUsed="0"/>
-    <w:lsdException w:name="Colorful Grid Accent 1" w:semiHidden="0" w:uiPriority="73" w:unhideWhenUsed="0"/>
-    <w:lsdException w:name="Light Shading Accent 2" w:semiHidden="0" w:uiPriority="60" w:unhideWhenUsed="0"/>
-    <w:lsdException w:name="Light List Accent 2" w:semiHidden="0" w:uiPriority="61" w:unhideWhenUsed="0"/>
-    <w:lsdException w:name="Light Grid Accent 2" w:semiHidden="0" w:uiPriority="62" w:unhideWhenUsed="0"/>
-    <w:lsdException w:name="Medium Shading 1 Accent 2" w:semiHidden="0" w:uiPriority="63" w:unhideWhenUsed="0"/>
-    <w:lsdException w:name="Medium Shading 2 Accent 2" w:semiHidden="0" w:uiPriority="64" w:unhideWhenUsed="0"/>
-    <w:lsdException w:name="Medium List 1 Accent 2" w:semiHidden="0" w:uiPriority="65" w:unhideWhenUsed="0"/>
-    <w:lsdException w:name="Medium List 2 Accent 2" w:semiHidden="0" w:uiPriority="66" w:unhideWhenUsed="0"/>
-    <w:lsdException w:name="Medium Grid 1 Accent 2" w:semiHidden="0" w:uiPriority="67" w:unhideWhenUsed="0"/>
-    <w:lsdException w:name="Medium Grid 2 Accent 2" w:semiHidden="0" w:uiPriority="68" w:unhideWhenUsed="0"/>
-    <w:lsdException w:name="Medium Grid 3 Accent 2" w:semiHidden="0" w:uiPriority="69" w:unhideWhenUsed="0"/>
-    <w:lsdException w:name="Dark List Accent 2" w:semiHidden="0" w:uiPriority="70" w:unhideWhenUsed="0"/>
-    <w:lsdException w:name="Colorful Shading Accent 2" w:semiHidden="0" w:uiPriority="71" w:unhideWhenUsed="0"/>
-    <w:lsdException w:name="Colorful List Accent 2" w:semiHidden="0" w:uiPriority="72" w:unhideWhenUsed="0"/>
-    <w:lsdException w:name="Colorful Grid Accent 2" w:semiHidden="0" w:uiPriority="73" w:unhideWhenUsed="0"/>
-    <w:lsdException w:name="Light Shading Accent 3" w:semiHidden="0" w:uiPriority="60" w:unhideWhenUsed="0"/>
-    <w:lsdException w:name="Light List Accent 3" w:semiHidden="0" w:uiPriority="61" w:unhideWhenUsed="0"/>
-    <w:lsdException w:name="Light Grid Accent 3" w:semiHidden="0" w:uiPriority="62" w:unhideWhenUsed="0"/>
-    <w:lsdException w:name="Medium Shading 1 Accent 3" w:semiHidden="0" w:uiPriority="63" w:unhideWhenUsed="0"/>
-    <w:lsdException w:name="Medium Shading 2 Accent 3" w:semiHidden="0" w:uiPriority="64" w:unhideWhenUsed="0"/>
-    <w:lsdException w:name="Medium List 1 Accent 3" w:semiHidden="0" w:uiPriority="65" w:unhideWhenUsed="0"/>
-    <w:lsdException w:name="Medium List 2 Accent 3" w:semiHidden="0" w:uiPriority="66" w:unhideWhenUsed="0"/>
-    <w:lsdException w:name="Medium Grid 1 Accent 3" w:semiHidden="0" w:uiPriority="67" w:unhideWhenUsed="0"/>
-    <w:lsdException w:name="Medium Grid 2 Accent 3" w:semiHidden="0" w:uiPriority="68" w:unhideWhenUsed="0"/>
-    <w:lsdException w:name="Medium Grid 3 Accent 3" w:semiHidden="0" w:uiPriority="69" w:unhideWhenUsed="0"/>
-    <w:lsdException w:name="Dark List Accent 3" w:semiHidden="0" w:uiPriority="70" w:unhideWhenUsed="0"/>
-    <w:lsdException w:name="Colorful Shading Accent 3" w:semiHidden="0" w:uiPriority="71" w:unhideWhenUsed="0"/>
-    <w:lsdException w:name="Colorful List Accent 3" w:semiHidden="0" w:uiPriority="72" w:unhideWhenUsed="0"/>
-    <w:lsdException w:name="Colorful Grid Accent 3" w:semiHidden="0" w:uiPriority="73" w:unhideWhenUsed="0"/>
-    <w:lsdException w:name="Light Shading Accent 4" w:semiHidden="0" w:uiPriority="60" w:unhideWhenUsed="0"/>
-    <w:lsdException w:name="Light List Accent 4" w:semiHidden="0" w:uiPriority="61" w:unhideWhenUsed="0"/>
-    <w:lsdException w:name="Light Grid Accent 4" w:semiHidden="0" w:uiPriority="62" w:unhideWhenUsed="0"/>
-    <w:lsdException w:name="Medium Shading 1 Accent 4" w:semiHidden="0" w:uiPriority="63" w:unhideWhenUsed="0"/>
-    <w:lsdException w:name="Medium Shading 2 Accent 4" w:semiHidden="0" w:uiPriority="64" w:unhideWhenUsed="0"/>
-    <w:lsdException w:name="Medium List 1 Accent 4" w:semiHidden="0" w:uiPriority="65" w:unhideWhenUsed="0"/>
-    <w:lsdException w:name="Medium List 2 Accent 4" w:semiHidden="0" w:uiPriority="66" w:unhideWhenUsed="0"/>
-    <w:lsdException w:name="Medium Grid 1 Accent 4" w:semiHidden="0" w:uiPriority="67" w:unhideWhenUsed="0"/>
-    <w:lsdException w:name="Medium Grid 2 Accent 4" w:semiHidden="0" w:uiPriority="68" w:unhideWhenUsed="0"/>
-    <w:lsdException w:name="Medium Grid 3 Accent 4" w:semiHidden="0" w:uiPriority="69" w:unhideWhenUsed="0"/>
-    <w:lsdException w:name="Dark List Accent 4" w:semiHidden="0" w:uiPriority="70" w:unhideWhenUsed="0"/>
-    <w:lsdException w:name="Colorful Shading Accent 4" w:semiHidden="0" w:uiPriority="71" w:unhideWhenUsed="0"/>
-    <w:lsdException w:name="Colorful List Accent 4" w:semiHidden="0" w:uiPriority="72" w:unhideWhenUsed="0"/>
-    <w:lsdException w:name="Colorful Grid Accent 4" w:semiHidden="0" w:uiPriority="73" w:unhideWhenUsed="0"/>
-    <w:lsdException w:name="Light Shading Accent 5" w:semiHidden="0" w:uiPriority="60" w:unhideWhenUsed="0"/>
-    <w:lsdException w:name="Light List Accent 5" w:semiHidden="0" w:uiPriority="61" w:unhideWhenUsed="0"/>
-    <w:lsdException w:name="Light Grid Accent 5" w:semiHidden="0" w:uiPriority="62" w:unhideWhenUsed="0"/>
-    <w:lsdException w:name="Medium Shading 1 Accent 5" w:semiHidden="0" w:uiPriority="63" w:unhideWhenUsed="0"/>
-    <w:lsdException w:name="Medium Shading 2 Accent 5" w:semiHidden="0" w:uiPriority="64" w:unhideWhenUsed="0"/>
-    <w:lsdException w:name="Medium List 1 Accent 5" w:semiHidden="0" w:uiPriority="65" w:unhideWhenUsed="0"/>
-    <w:lsdException w:name="Medium List 2 Accent 5" w:semiHidden="0" w:uiPriority="66" w:unhideWhenUsed="0"/>
-    <w:lsdException w:name="Medium Grid 1 Accent 5" w:semiHidden="0" w:uiPriority="67" w:unhideWhenUsed="0"/>
-    <w:lsdException w:name="Medium Grid 2 Accent 5" w:semiHidden="0" w:uiPriority="68" w:unhideWhenUsed="0"/>
-    <w:lsdException w:name="Medium Grid 3 Accent 5" w:semiHidden="0" w:uiPriority="69" w:unhideWhenUsed="0"/>
-    <w:lsdException w:name="Dark List Accent 5" w:semiHidden="0" w:uiPriority="70" w:unhideWhenUsed="0"/>
-    <w:lsdException w:name="Colorful Shading Accent 5" w:semiHidden="0" w:uiPriority="71" w:unhideWhenUsed="0"/>
-    <w:lsdException w:name="Colorful List Accent 5" w:semiHidden="0" w:uiPriority="72" w:unhideWhenUsed="0"/>
-    <w:lsdException w:name="Colorful Grid Accent 5" w:semiHidden="0" w:uiPriority="73" w:unhideWhenUsed="0"/>
-    <w:lsdException w:name="Light Shading Accent 6" w:semiHidden="0" w:uiPriority="60" w:unhideWhenUsed="0"/>
-    <w:lsdException w:name="Light List Accent 6" w:semiHidden="0" w:uiPriority="61" w:unhideWhenUsed="0"/>
-    <w:lsdException w:name="Light Grid Accent 6" w:semiHidden="0" w:uiPriority="62" w:unhideWhenUsed="0"/>
-    <w:lsdException w:name="Medium Shading 1 Accent 6" w:semiHidden="0" w:uiPriority="63" w:unhideWhenUsed="0"/>
-    <w:lsdException w:name="Medium Shading 2 Accent 6" w:semiHidden="0" w:uiPriority="64" w:unhideWhenUsed="0"/>
-    <w:lsdException w:name="Medium List 1 Accent 6" w:semiHidden="0" w:uiPriority="65" w:unhideWhenUsed="0"/>
-    <w:lsdException w:name="Medium List 2 Accent 6" w:semiHidden="0" w:uiPriority="66" w:unhideWhenUsed="0"/>
-    <w:lsdException w:name="Medium Grid 1 Accent 6" w:semiHidden="0" w:uiPriority="67" w:unhideWhenUsed="0"/>
-    <w:lsdException w:name="Medium Grid 2 Accent 6" w:semiHidden="0" w:uiPriority="68" w:unhideWhenUsed="0"/>
-    <w:lsdException w:name="Medium Grid 3 Accent 6" w:semiHidden="0" w:uiPriority="69" w:unhideWhenUsed="0"/>
-    <w:lsdException w:name="Dark List Accent 6" w:semiHidden="0" w:uiPriority="70" w:unhideWhenUsed="0"/>
-    <w:lsdException w:name="Colorful Shading Accent 6" w:semiHidden="0" w:uiPriority="71" w:unhideWhenUsed="0"/>
-    <w:lsdException w:name="Colorful List Accent 6" w:semiHidden="0" w:uiPriority="72" w:unhideWhenUsed="0"/>
-    <w:lsdException w:name="Colorful Grid Accent 6" w:semiHidden="0" w:uiPriority="73" w:unhideWhenUsed="0"/>
-    <w:lsdException w:name="Subtle Emphasis" w:semiHidden="0" w:uiPriority="19" w:unhideWhenUsed="0" w:qFormat="1"/>
-    <w:lsdException w:name="Intense Emphasis" w:semiHidden="0" w:uiPriority="21" w:unhideWhenUsed="0" w:qFormat="1"/>
-    <w:lsdException w:name="Subtle Reference" w:semiHidden="0" w:uiPriority="31" w:unhideWhenUsed="0" w:qFormat="1"/>
-    <w:lsdException w:name="Intense Reference" w:semiHidden="0" w:uiPriority="32" w:unhideWhenUsed="0" w:qFormat="1"/>
-    <w:lsdException w:name="Book Title" w:semiHidden="0" w:uiPriority="33" w:unhideWhenUsed="0" w:qFormat="1"/>
-    <w:lsdException w:name="Bibliography" w:uiPriority="37"/>
-    <w:lsdException w:name="TOC Heading" w:uiPriority="39" w:qFormat="1"/>
+  <w:latentStyles w:defLockedState="0" w:defUIPriority="99" w:defSemiHidden="0" w:defUnhideWhenUsed="0" w:defQFormat="0" w:count="372">
+    <w:lsdException w:name="Normal" w:uiPriority="0" w:qFormat="1"/>
+    <w:lsdException w:name="heading 1" w:uiPriority="9" w:qFormat="1"/>
+    <w:lsdException w:name="heading 2" w:semiHidden="1" w:uiPriority="9" w:unhideWhenUsed="1" w:qFormat="1"/>
+    <w:lsdException w:name="heading 3" w:semiHidden="1" w:uiPriority="9" w:unhideWhenUsed="1" w:qFormat="1"/>
+    <w:lsdException w:name="heading 4" w:semiHidden="1" w:uiPriority="9" w:unhideWhenUsed="1" w:qFormat="1"/>
+    <w:lsdException w:name="heading 5" w:semiHidden="1" w:uiPriority="9" w:unhideWhenUsed="1" w:qFormat="1"/>
+    <w:lsdException w:name="heading 6" w:semiHidden="1" w:uiPriority="9" w:unhideWhenUsed="1" w:qFormat="1"/>
+    <w:lsdException w:name="heading 7" w:semiHidden="1" w:uiPriority="9" w:unhideWhenUsed="1" w:qFormat="1"/>
+    <w:lsdException w:name="heading 8" w:semiHidden="1" w:uiPriority="9" w:unhideWhenUsed="1" w:qFormat="1"/>
+    <w:lsdException w:name="heading 9" w:semiHidden="1" w:uiPriority="9" w:unhideWhenUsed="1" w:qFormat="1"/>
+    <w:lsdException w:name="index 1" w:semiHidden="1" w:unhideWhenUsed="1"/>
+    <w:lsdException w:name="index 2" w:semiHidden="1" w:unhideWhenUsed="1"/>
+    <w:lsdException w:name="index 3" w:semiHidden="1" w:unhideWhenUsed="1"/>
+    <w:lsdException w:name="index 4" w:semiHidden="1" w:unhideWhenUsed="1"/>
+    <w:lsdException w:name="index 5" w:semiHidden="1" w:unhideWhenUsed="1"/>
+    <w:lsdException w:name="index 6" w:semiHidden="1" w:unhideWhenUsed="1"/>
+    <w:lsdException w:name="index 7" w:semiHidden="1" w:unhideWhenUsed="1"/>
+    <w:lsdException w:name="index 8" w:semiHidden="1" w:unhideWhenUsed="1"/>
+    <w:lsdException w:name="index 9" w:semiHidden="1" w:unhideWhenUsed="1"/>
+    <w:lsdException w:name="toc 1" w:semiHidden="1" w:uiPriority="39" w:unhideWhenUsed="1"/>
+    <w:lsdException w:name="toc 2" w:semiHidden="1" w:uiPriority="39" w:unhideWhenUsed="1"/>
+    <w:lsdException w:name="toc 3" w:semiHidden="1" w:uiPriority="39" w:unhideWhenUsed="1"/>
+    <w:lsdException w:name="toc 4" w:semiHidden="1" w:uiPriority="39" w:unhideWhenUsed="1"/>
+    <w:lsdException w:name="toc 5" w:semiHidden="1" w:uiPriority="39" w:unhideWhenUsed="1"/>
+    <w:lsdException w:name="toc 6" w:semiHidden="1" w:uiPriority="39" w:unhideWhenUsed="1"/>
+    <w:lsdException w:name="toc 7" w:semiHidden="1" w:uiPriority="39" w:unhideWhenUsed="1"/>
+    <w:lsdException w:name="toc 8" w:semiHidden="1" w:uiPriority="39" w:unhideWhenUsed="1"/>
+    <w:lsdException w:name="toc 9" w:semiHidden="1" w:uiPriority="39" w:unhideWhenUsed="1"/>
+    <w:lsdException w:name="Normal Indent" w:semiHidden="1" w:unhideWhenUsed="1"/>
+    <w:lsdException w:name="footnote text" w:semiHidden="1" w:unhideWhenUsed="1"/>
+    <w:lsdException w:name="annotation text" w:semiHidden="1" w:unhideWhenUsed="1"/>
+    <w:lsdException w:name="header" w:semiHidden="1" w:unhideWhenUsed="1"/>
+    <w:lsdException w:name="footer" w:semiHidden="1" w:unhideWhenUsed="1"/>
+    <w:lsdException w:name="index heading" w:semiHidden="1" w:unhideWhenUsed="1"/>
+    <w:lsdException w:name="caption" w:semiHidden="1" w:uiPriority="35" w:unhideWhenUsed="1" w:qFormat="1"/>
+    <w:lsdException w:name="table of figures" w:semiHidden="1" w:unhideWhenUsed="1"/>
+    <w:lsdException w:name="envelope address" w:semiHidden="1" w:unhideWhenUsed="1"/>
+    <w:lsdException w:name="envelope return" w:semiHidden="1" w:unhideWhenUsed="1"/>
+    <w:lsdException w:name="footnote reference" w:semiHidden="1" w:unhideWhenUsed="1"/>
+    <w:lsdException w:name="annotation reference" w:semiHidden="1" w:unhideWhenUsed="1"/>
+    <w:lsdException w:name="line number" w:semiHidden="1" w:unhideWhenUsed="1"/>
+    <w:lsdException w:name="page number" w:semiHidden="1" w:unhideWhenUsed="1"/>
+    <w:lsdException w:name="endnote reference" w:semiHidden="1" w:unhideWhenUsed="1"/>
+    <w:lsdException w:name="endnote text" w:semiHidden="1" w:unhideWhenUsed="1"/>
+    <w:lsdException w:name="table of authorities" w:semiHidden="1" w:unhideWhenUsed="1"/>
+    <w:lsdException w:name="macro" w:semiHidden="1" w:unhideWhenUsed="1"/>
+    <w:lsdException w:name="toa heading" w:semiHidden="1" w:unhideWhenUsed="1"/>
+    <w:lsdException w:name="List" w:semiHidden="1" w:unhideWhenUsed="1"/>
+    <w:lsdException w:name="List Bullet" w:semiHidden="1" w:unhideWhenUsed="1"/>
+    <w:lsdException w:name="List Number" w:semiHidden="1" w:unhideWhenUsed="1"/>
+    <w:lsdException w:name="List 2" w:semiHidden="1" w:unhideWhenUsed="1"/>
+    <w:lsdException w:name="List 3" w:semiHidden="1" w:unhideWhenUsed="1"/>
+    <w:lsdException w:name="List 4" w:semiHidden="1" w:unhideWhenUsed="1"/>
+    <w:lsdException w:name="List 5" w:semiHidden="1" w:unhideWhenUsed="1"/>
+    <w:lsdException w:name="List Bullet 2" w:semiHidden="1" w:unhideWhenUsed="1"/>
+    <w:lsdException w:name="List Bullet 3" w:semiHidden="1" w:unhideWhenUsed="1"/>
+    <w:lsdException w:name="List Bullet 4" w:semiHidden="1" w:unhideWhenUsed="1"/>
+    <w:lsdException w:name="List Bullet 5" w:semiHidden="1" w:unhideWhenUsed="1"/>
+    <w:lsdException w:name="List Number 2" w:semiHidden="1" w:unhideWhenUsed="1"/>
+    <w:lsdException w:name="List Number 3" w:semiHidden="1" w:unhideWhenUsed="1"/>
+    <w:lsdException w:name="List Number 4" w:semiHidden="1" w:unhideWhenUsed="1"/>
+    <w:lsdException w:name="List Number 5" w:semiHidden="1" w:unhideWhenUsed="1"/>
+    <w:lsdException w:name="Title" w:uiPriority="10" w:qFormat="1"/>
+    <w:lsdException w:name="Closing" w:semiHidden="1" w:unhideWhenUsed="1"/>
+    <w:lsdException w:name="Signature" w:semiHidden="1" w:unhideWhenUsed="1"/>
+    <w:lsdException w:name="Default Paragraph Font" w:semiHidden="1" w:uiPriority="1" w:unhideWhenUsed="1"/>
+    <w:lsdException w:name="Body Text" w:semiHidden="1" w:unhideWhenUsed="1"/>
+    <w:lsdException w:name="Body Text Indent" w:semiHidden="1" w:unhideWhenUsed="1"/>
+    <w:lsdException w:name="List Continue" w:semiHidden="1" w:unhideWhenUsed="1"/>
+    <w:lsdException w:name="List Continue 2" w:semiHidden="1" w:unhideWhenUsed="1"/>
+    <w:lsdException w:name="List Continue 3" w:semiHidden="1" w:unhideWhenUsed="1"/>
+    <w:lsdException w:name="List Continue 4" w:semiHidden="1" w:unhideWhenUsed="1"/>
+    <w:lsdException w:name="List Continue 5" w:semiHidden="1" w:unhideWhenUsed="1"/>
+    <w:lsdException w:name="Message Header" w:semiHidden="1" w:unhideWhenUsed="1"/>
+    <w:lsdException w:name="Subtitle" w:uiPriority="11" w:qFormat="1"/>
+    <w:lsdException w:name="Salutation" w:semiHidden="1" w:unhideWhenUsed="1"/>
+    <w:lsdException w:name="Date" w:semiHidden="1" w:unhideWhenUsed="1"/>
+    <w:lsdException w:name="Body Text First Indent" w:semiHidden="1" w:unhideWhenUsed="1"/>
+    <w:lsdException w:name="Body Text First Indent 2" w:semiHidden="1" w:unhideWhenUsed="1"/>
+    <w:lsdException w:name="Note Heading" w:semiHidden="1" w:unhideWhenUsed="1"/>
+    <w:lsdException w:name="Body Text 2" w:semiHidden="1" w:unhideWhenUsed="1"/>
+    <w:lsdException w:name="Body Text 3" w:semiHidden="1" w:unhideWhenUsed="1"/>
+    <w:lsdException w:name="Body Text Indent 2" w:semiHidden="1" w:unhideWhenUsed="1"/>
+    <w:lsdException w:name="Body Text Indent 3" w:semiHidden="1" w:unhideWhenUsed="1"/>
+    <w:lsdException w:name="Block Text" w:semiHidden="1" w:unhideWhenUsed="1"/>
+    <w:lsdException w:name="Hyperlink" w:semiHidden="1" w:unhideWhenUsed="1"/>
+    <w:lsdException w:name="FollowedHyperlink" w:semiHidden="1" w:unhideWhenUsed="1"/>
+    <w:lsdException w:name="Strong" w:uiPriority="22" w:qFormat="1"/>
+    <w:lsdException w:name="Emphasis" w:uiPriority="20" w:qFormat="1"/>
+    <w:lsdException w:name="Document Map" w:semiHidden="1" w:unhideWhenUsed="1"/>
+    <w:lsdException w:name="Plain Text" w:semiHidden="1" w:unhideWhenUsed="1"/>
+    <w:lsdException w:name="E-mail Signature" w:semiHidden="1" w:unhideWhenUsed="1"/>
+    <w:lsdException w:name="HTML Top of Form" w:semiHidden="1" w:unhideWhenUsed="1"/>
+    <w:lsdException w:name="HTML Bottom of Form" w:semiHidden="1" w:unhideWhenUsed="1"/>
+    <w:lsdException w:name="Normal (Web)" w:semiHidden="1" w:unhideWhenUsed="1"/>
+    <w:lsdException w:name="HTML Acronym" w:semiHidden="1" w:unhideWhenUsed="1"/>
+    <w:lsdException w:name="HTML Address" w:semiHidden="1" w:unhideWhenUsed="1"/>
+    <w:lsdException w:name="HTML Cite" w:semiHidden="1" w:unhideWhenUsed="1"/>
+    <w:lsdException w:name="HTML Code" w:semiHidden="1" w:unhideWhenUsed="1"/>
+    <w:lsdException w:name="HTML Definition" w:semiHidden="1" w:unhideWhenUsed="1"/>
+    <w:lsdException w:name="HTML Keyboard" w:semiHidden="1" w:unhideWhenUsed="1"/>
+    <w:lsdException w:name="HTML Preformatted" w:semiHidden="1" w:unhideWhenUsed="1"/>
+    <w:lsdException w:name="HTML Sample" w:semiHidden="1" w:unhideWhenUsed="1"/>
+    <w:lsdException w:name="HTML Typewriter" w:semiHidden="1" w:unhideWhenUsed="1"/>
+    <w:lsdException w:name="HTML Variable" w:semiHidden="1" w:unhideWhenUsed="1"/>
+    <w:lsdException w:name="Normal Table" w:semiHidden="1" w:unhideWhenUsed="1"/>
+    <w:lsdException w:name="annotation subject" w:semiHidden="1" w:unhideWhenUsed="1"/>
+    <w:lsdException w:name="No List" w:semiHidden="1" w:unhideWhenUsed="1"/>
+    <w:lsdException w:name="Outline List 1" w:semiHidden="1" w:unhideWhenUsed="1"/>
+    <w:lsdException w:name="Outline List 2" w:semiHidden="1" w:unhideWhenUsed="1"/>
+    <w:lsdException w:name="Outline List 3" w:semiHidden="1" w:unhideWhenUsed="1"/>
+    <w:lsdException w:name="Table Simple 1" w:semiHidden="1" w:unhideWhenUsed="1"/>
+    <w:lsdException w:name="Table Simple 2" w:semiHidden="1" w:unhideWhenUsed="1"/>
+    <w:lsdException w:name="Table Simple 3" w:semiHidden="1" w:unhideWhenUsed="1"/>
+    <w:lsdException w:name="Table Classic 1" w:semiHidden="1" w:unhideWhenUsed="1"/>
+    <w:lsdException w:name="Table Classic 2" w:semiHidden="1" w:unhideWhenUsed="1"/>
+    <w:lsdException w:name="Table Classic 3" w:semiHidden="1" w:unhideWhenUsed="1"/>
+    <w:lsdException w:name="Table Classic 4" w:semiHidden="1" w:unhideWhenUsed="1"/>
+    <w:lsdException w:name="Table Colorful 1" w:semiHidden="1" w:unhideWhenUsed="1"/>
+    <w:lsdException w:name="Table Colorful 2" w:semiHidden="1" w:unhideWhenUsed="1"/>
+    <w:lsdException w:name="Table Colorful 3" w:semiHidden="1" w:unhideWhenUsed="1"/>
+    <w:lsdException w:name="Table Columns 1" w:semiHidden="1" w:unhideWhenUsed="1"/>
+    <w:lsdException w:name="Table Columns 2" w:semiHidden="1" w:unhideWhenUsed="1"/>
+    <w:lsdException w:name="Table Columns 3" w:semiHidden="1" w:unhideWhenUsed="1"/>
+    <w:lsdException w:name="Table Columns 4" w:semiHidden="1" w:unhideWhenUsed="1"/>
+    <w:lsdException w:name="Table Columns 5" w:semiHidden="1" w:unhideWhenUsed="1"/>
+    <w:lsdException w:name="Table Grid 1" w:semiHidden="1" w:unhideWhenUsed="1"/>
+    <w:lsdException w:name="Table Grid 2" w:semiHidden="1" w:unhideWhenUsed="1"/>
+    <w:lsdException w:name="Table Grid 3" w:semiHidden="1" w:unhideWhenUsed="1"/>
+    <w:lsdException w:name="Table Grid 4" w:semiHidden="1" w:unhideWhenUsed="1"/>
+    <w:lsdException w:name="Table Grid 5" w:semiHidden="1" w:unhideWhenUsed="1"/>
+    <w:lsdException w:name="Table Grid 6" w:semiHidden="1" w:unhideWhenUsed="1"/>
+    <w:lsdException w:name="Table Grid 7" w:semiHidden="1" w:unhideWhenUsed="1"/>
+    <w:lsdException w:name="Table Grid 8" w:semiHidden="1" w:unhideWhenUsed="1"/>
+    <w:lsdException w:name="Table List 1" w:semiHidden="1" w:unhideWhenUsed="1"/>
+    <w:lsdException w:name="Table List 2" w:semiHidden="1" w:unhideWhenUsed="1"/>
+    <w:lsdException w:name="Table List 3" w:semiHidden="1" w:unhideWhenUsed="1"/>
+    <w:lsdException w:name="Table List 4" w:semiHidden="1" w:unhideWhenUsed="1"/>
+    <w:lsdException w:name="Table List 5" w:semiHidden="1" w:unhideWhenUsed="1"/>
+    <w:lsdException w:name="Table List 6" w:semiHidden="1" w:unhideWhenUsed="1"/>
+    <w:lsdException w:name="Table List 7" w:semiHidden="1" w:unhideWhenUsed="1"/>
+    <w:lsdException w:name="Table List 8" w:semiHidden="1" w:unhideWhenUsed="1"/>
+    <w:lsdException w:name="Table 3D effects 1" w:semiHidden="1" w:unhideWhenUsed="1"/>
+    <w:lsdException w:name="Table 3D effects 2" w:semiHidden="1" w:unhideWhenUsed="1"/>
+    <w:lsdException w:name="Table 3D effects 3" w:semiHidden="1" w:unhideWhenUsed="1"/>
+    <w:lsdException w:name="Table Contemporary" w:semiHidden="1" w:unhideWhenUsed="1"/>
+    <w:lsdException w:name="Table Elegant" w:semiHidden="1" w:unhideWhenUsed="1"/>
+    <w:lsdException w:name="Table Professional" w:semiHidden="1" w:unhideWhenUsed="1"/>
+    <w:lsdException w:name="Table Subtle 1" w:semiHidden="1" w:unhideWhenUsed="1"/>
+    <w:lsdException w:name="Table Subtle 2" w:semiHidden="1" w:unhideWhenUsed="1"/>
+    <w:lsdException w:name="Table Web 1" w:semiHidden="1" w:unhideWhenUsed="1"/>
+    <w:lsdException w:name="Table Web 2" w:semiHidden="1" w:unhideWhenUsed="1"/>
+    <w:lsdException w:name="Table Web 3" w:semiHidden="1" w:unhideWhenUsed="1"/>
+    <w:lsdException w:name="Balloon Text" w:semiHidden="1" w:unhideWhenUsed="1"/>
+    <w:lsdException w:name="Table Grid" w:uiPriority="39"/>
+    <w:lsdException w:name="Table Theme" w:semiHidden="1" w:unhideWhenUsed="1"/>
+    <w:lsdException w:name="Placeholder Text" w:semiHidden="1"/>
+    <w:lsdException w:name="No Spacing" w:uiPriority="1" w:qFormat="1"/>
+    <w:lsdException w:name="Light Shading" w:uiPriority="60"/>
+    <w:lsdException w:name="Light List" w:uiPriority="61"/>
+    <w:lsdException w:name="Light Grid" w:uiPriority="62"/>
+    <w:lsdException w:name="Medium Shading 1" w:uiPriority="63"/>
+    <w:lsdException w:name="Medium Shading 2" w:uiPriority="64"/>
+    <w:lsdException w:name="Medium List 1" w:uiPriority="65"/>
+    <w:lsdException w:name="Medium List 2" w:uiPriority="66"/>
+    <w:lsdException w:name="Medium Grid 1" w:uiPriority="67"/>
+    <w:lsdException w:name="Medium Grid 2" w:uiPriority="68"/>
+    <w:lsdException w:name="Medium Grid 3" w:uiPriority="69"/>
+    <w:lsdException w:name="Dark List" w:uiPriority="70"/>
+    <w:lsdException w:name="Colorful Shading" w:uiPriority="71"/>
+    <w:lsdException w:name="Colorful List" w:uiPriority="72"/>
+    <w:lsdException w:name="Colorful Grid" w:uiPriority="73"/>
+    <w:lsdException w:name="Light Shading Accent 1" w:uiPriority="60"/>
+    <w:lsdException w:name="Light List Accent 1" w:uiPriority="61"/>
+    <w:lsdException w:name="Light Grid Accent 1" w:uiPriority="62"/>
+    <w:lsdException w:name="Medium Shading 1 Accent 1" w:uiPriority="63"/>
+    <w:lsdException w:name="Medium Shading 2 Accent 1" w:uiPriority="64"/>
+    <w:lsdException w:name="Medium List 1 Accent 1" w:uiPriority="65"/>
+    <w:lsdException w:name="Revision" w:semiHidden="1"/>
+    <w:lsdException w:name="List Paragraph" w:uiPriority="34" w:qFormat="1"/>
+    <w:lsdException w:name="Quote" w:uiPriority="29" w:qFormat="1"/>
+    <w:lsdException w:name="Intense Quote" w:uiPriority="30" w:qFormat="1"/>
+    <w:lsdException w:name="Medium List 2 Accent 1" w:uiPriority="66"/>
+    <w:lsdException w:name="Medium Grid 1 Accent 1" w:uiPriority="67"/>
+    <w:lsdException w:name="Medium Grid 2 Accent 1" w:uiPriority="68"/>
+    <w:lsdException w:name="Medium Grid 3 Accent 1" w:uiPriority="69"/>
+    <w:lsdException w:name="Dark List Accent 1" w:uiPriority="70"/>
+    <w:lsdException w:name="Colorful Shading Accent 1" w:uiPriority="71"/>
+    <w:lsdException w:name="Colorful List Accent 1" w:uiPriority="72"/>
+    <w:lsdException w:name="Colorful Grid Accent 1" w:uiPriority="73"/>
+    <w:lsdException w:name="Light Shading Accent 2" w:uiPriority="60"/>
+    <w:lsdException w:name="Light List Accent 2" w:uiPriority="61"/>
+    <w:lsdException w:name="Light Grid Accent 2" w:uiPriority="62"/>
+    <w:lsdException w:name="Medium Shading 1 Accent 2" w:uiPriority="63"/>
+    <w:lsdException w:name="Medium Shading 2 Accent 2" w:uiPriority="64"/>
+    <w:lsdException w:name="Medium List 1 Accent 2" w:uiPriority="65"/>
+    <w:lsdException w:name="Medium List 2 Accent 2" w:uiPriority="66"/>
+    <w:lsdException w:name="Medium Grid 1 Accent 2" w:uiPriority="67"/>
+    <w:lsdException w:name="Medium Grid 2 Accent 2" w:uiPriority="68"/>
+    <w:lsdException w:name="Medium Grid 3 Accent 2" w:uiPriority="69"/>
+    <w:lsdException w:name="Dark List Accent 2" w:uiPriority="70"/>
+    <w:lsdException w:name="Colorful Shading Accent 2" w:uiPriority="71"/>
+    <w:lsdException w:name="Colorful List Accent 2" w:uiPriority="72"/>
+    <w:lsdException w:name="Colorful Grid Accent 2" w:uiPriority="73"/>
+    <w:lsdException w:name="Light Shading Accent 3" w:uiPriority="60"/>
+    <w:lsdException w:name="Light List Accent 3" w:uiPriority="61"/>
+    <w:lsdException w:name="Light Grid Accent 3" w:uiPriority="62"/>
+    <w:lsdException w:name="Medium Shading 1 Accent 3" w:uiPriority="63"/>
+    <w:lsdException w:name="Medium Shading 2 Accent 3" w:uiPriority="64"/>
+    <w:lsdException w:name="Medium List 1 Accent 3" w:uiPriority="65"/>
+    <w:lsdException w:name="Medium List 2 Accent 3" w:uiPriority="66"/>
+    <w:lsdException w:name="Medium Grid 1 Accent 3" w:uiPriority="67"/>
+    <w:lsdException w:name="Medium Grid 2 Accent 3" w:uiPriority="68"/>
+    <w:lsdException w:name="Medium Grid 3 Accent 3" w:uiPriority="69"/>
+    <w:lsdException w:name="Dark List Accent 3" w:uiPriority="70"/>
+    <w:lsdException w:name="Colorful Shading Accent 3" w:uiPriority="71"/>
+    <w:lsdException w:name="Colorful List Accent 3" w:uiPriority="72"/>
+    <w:lsdException w:name="Colorful Grid Accent 3" w:uiPriority="73"/>
+    <w:lsdException w:name="Light Shading Accent 4" w:uiPriority="60"/>
+    <w:lsdException w:name="Light List Accent 4" w:uiPriority="61"/>
+    <w:lsdException w:name="Light Grid Accent 4" w:uiPriority="62"/>
+    <w:lsdException w:name="Medium Shading 1 Accent 4" w:uiPriority="63"/>
+    <w:lsdException w:name="Medium Shading 2 Accent 4" w:uiPriority="64"/>
+    <w:lsdException w:name="Medium List 1 Accent 4" w:uiPriority="65"/>
+    <w:lsdException w:name="Medium List 2 Accent 4" w:uiPriority="66"/>
+    <w:lsdException w:name="Medium Grid 1 Accent 4" w:uiPriority="67"/>
+    <w:lsdException w:name="Medium Grid 2 Accent 4" w:uiPriority="68"/>
+    <w:lsdException w:name="Medium Grid 3 Accent 4" w:uiPriority="69"/>
+    <w:lsdException w:name="Dark List Accent 4" w:uiPriority="70"/>
+    <w:lsdException w:name="Colorful Shading Accent 4" w:uiPriority="71"/>
+    <w:lsdException w:name="Colorful List Accent 4" w:uiPriority="72"/>
+    <w:lsdException w:name="Colorful Grid Accent 4" w:uiPriority="73"/>
+    <w:lsdException w:name="Light Shading Accent 5" w:uiPriority="60"/>
+    <w:lsdException w:name="Light List Accent 5" w:uiPriority="61"/>
+    <w:lsdException w:name="Light Grid Accent 5" w:uiPriority="62"/>
+    <w:lsdException w:name="Medium Shading 1 Accent 5" w:uiPriority="63"/>
+    <w:lsdException w:name="Medium Shading 2 Accent 5" w:uiPriority="64"/>
+    <w:lsdException w:name="Medium List 1 Accent 5" w:uiPriority="65"/>
+    <w:lsdException w:name="Medium List 2 Accent 5" w:uiPriority="66"/>
+    <w:lsdException w:name="Medium Grid 1 Accent 5" w:uiPriority="67"/>
+    <w:lsdException w:name="Medium Grid 2 Accent 5" w:uiPriority="68"/>
+    <w:lsdException w:name="Medium Grid 3 Accent 5" w:uiPriority="69"/>
+    <w:lsdException w:name="Dark List Accent 5" w:uiPriority="70"/>
+    <w:lsdException w:name="Colorful Shading Accent 5" w:uiPriority="71"/>
+    <w:lsdException w:name="Colorful List Accent 5" w:uiPriority="72"/>
+    <w:lsdException w:name="Colorful Grid Accent 5" w:uiPriority="73"/>
+    <w:lsdException w:name="Light Shading Accent 6" w:uiPriority="60"/>
+    <w:lsdException w:name="Light List Accent 6" w:uiPriority="61"/>
+    <w:lsdException w:name="Light Grid Accent 6" w:uiPriority="62"/>
+    <w:lsdException w:name="Medium Shading 1 Accent 6" w:uiPriority="63"/>
+    <w:lsdException w:name="Medium Shading 2 Accent 6" w:uiPriority="64"/>
+    <w:lsdException w:name="Medium List 1 Accent 6" w:uiPriority="65"/>
+    <w:lsdException w:name="Medium List 2 Accent 6" w:uiPriority="66"/>
+    <w:lsdException w:name="Medium Grid 1 Accent 6" w:uiPriority="67"/>
+    <w:lsdException w:name="Medium Grid 2 Accent 6" w:uiPriority="68"/>
+    <w:lsdException w:name="Medium Grid 3 Accent 6" w:uiPriority="69"/>
+    <w:lsdException w:name="Dark List Accent 6" w:uiPriority="70"/>
+    <w:lsdException w:name="Colorful Shading Accent 6" w:uiPriority="71"/>
+    <w:lsdException w:name="Colorful List Accent 6" w:uiPriority="72"/>
+    <w:lsdException w:name="Colorful Grid Accent 6" w:uiPriority="73"/>
+    <w:lsdException w:name="Subtle Emphasis" w:uiPriority="19" w:qFormat="1"/>
+    <w:lsdException w:name="Intense Emphasis" w:uiPriority="21" w:qFormat="1"/>
+    <w:lsdException w:name="Subtle Reference" w:uiPriority="31" w:qFormat="1"/>
+    <w:lsdException w:name="Intense Reference" w:uiPriority="32" w:qFormat="1"/>
+    <w:lsdException w:name="Book Title" w:uiPriority="33" w:qFormat="1"/>
+    <w:lsdException w:name="Bibliography" w:semiHidden="1" w:uiPriority="37" w:unhideWhenUsed="1"/>
+    <w:lsdException w:name="TOC Heading" w:semiHidden="1" w:uiPriority="39" w:unhideWhenUsed="1" w:qFormat="1"/>
+    <w:lsdException w:name="Plain Table 1" w:uiPriority="41"/>
+    <w:lsdException w:name="Plain Table 2" w:uiPriority="42"/>
+    <w:lsdException w:name="Plain Table 3" w:uiPriority="43"/>
+    <w:lsdException w:name="Plain Table 4" w:uiPriority="44"/>
+    <w:lsdException w:name="Plain Table 5" w:uiPriority="45"/>
+    <w:lsdException w:name="Grid Table Light" w:uiPriority="40"/>
+    <w:lsdException w:name="Grid Table 1 Light" w:uiPriority="46"/>
+    <w:lsdException w:name="Grid Table 2" w:uiPriority="47"/>
+    <w:lsdException w:name="Grid Table 3" w:uiPriority="48"/>
+    <w:lsdException w:name="Grid Table 4" w:uiPriority="49"/>
+    <w:lsdException w:name="Grid Table 5 Dark" w:uiPriority="50"/>
+    <w:lsdException w:name="Grid Table 6 Colorful" w:uiPriority="51"/>
+    <w:lsdException w:name="Grid Table 7 Colorful" w:uiPriority="52"/>
+    <w:lsdException w:name="Grid Table 1 Light Accent 1" w:uiPriority="46"/>
+    <w:lsdException w:name="Grid Table 2 Accent 1" w:uiPriority="47"/>
+    <w:lsdException w:name="Grid Table 3 Accent 1" w:uiPriority="48"/>
+    <w:lsdException w:name="Grid Table 4 Accent 1" w:uiPriority="49"/>
+    <w:lsdException w:name="Grid Table 5 Dark Accent 1" w:uiPriority="50"/>
+    <w:lsdException w:name="Grid Table 6 Colorful Accent 1" w:uiPriority="51"/>
+    <w:lsdException w:name="Grid Table 7 Colorful Accent 1" w:uiPriority="52"/>
+    <w:lsdException w:name="Grid Table 1 Light Accent 2" w:uiPriority="46"/>
+    <w:lsdException w:name="Grid Table 2 Accent 2" w:uiPriority="47"/>
+    <w:lsdException w:name="Grid Table 3 Accent 2" w:uiPriority="48"/>
+    <w:lsdException w:name="Grid Table 4 Accent 2" w:uiPriority="49"/>
+    <w:lsdException w:name="Grid Table 5 Dark Accent 2" w:uiPriority="50"/>
+    <w:lsdException w:name="Grid Table 6 Colorful Accent 2" w:uiPriority="51"/>
+    <w:lsdException w:name="Grid Table 7 Colorful Accent 2" w:uiPriority="52"/>
+    <w:lsdException w:name="Grid Table 1 Light Accent 3" w:uiPriority="46"/>
+    <w:lsdException w:name="Grid Table 2 Accent 3" w:uiPriority="47"/>
+    <w:lsdException w:name="Grid Table 3 Accent 3" w:uiPriority="48"/>
+    <w:lsdException w:name="Grid Table 4 Accent 3" w:uiPriority="49"/>
+    <w:lsdException w:name="Grid Table 5 Dark Accent 3" w:uiPriority="50"/>
+    <w:lsdException w:name="Grid Table 6 Colorful Accent 3" w:uiPriority="51"/>
+    <w:lsdException w:name="Grid Table 7 Colorful Accent 3" w:uiPriority="52"/>
+    <w:lsdException w:name="Grid Table 1 Light Accent 4" w:uiPriority="46"/>
+    <w:lsdException w:name="Grid Table 2 Accent 4" w:uiPriority="47"/>
+    <w:lsdException w:name="Grid Table 3 Accent 4" w:uiPriority="48"/>
+    <w:lsdException w:name="Grid Table 4 Accent 4" w:uiPriority="49"/>
+    <w:lsdException w:name="Grid Table 5 Dark Accent 4" w:uiPriority="50"/>
+    <w:lsdException w:name="Grid Table 6 Colorful Accent 4" w:uiPriority="51"/>
+    <w:lsdException w:name="Grid Table 7 Colorful Accent 4" w:uiPriority="52"/>
+    <w:lsdException w:name="Grid Table 1 Light Accent 5" w:uiPriority="46"/>
+    <w:lsdException w:name="Grid Table 2 Accent 5" w:uiPriority="47"/>
+    <w:lsdException w:name="Grid Table 3 Accent 5" w:uiPriority="48"/>
+    <w:lsdException w:name="Grid Table 4 Accent 5" w:uiPriority="49"/>
+    <w:lsdException w:name="Grid Table 5 Dark Accent 5" w:uiPriority="50"/>
+    <w:lsdException w:name="Grid Table 6 Colorful Accent 5" w:uiPriority="51"/>
+    <w:lsdException w:name="Grid Table 7 Colorful Accent 5" w:uiPriority="52"/>
+    <w:lsdException w:name="Grid Table 1 Light Accent 6" w:uiPriority="46"/>
+    <w:lsdException w:name="Grid Table 2 Accent 6" w:uiPriority="47"/>
+    <w:lsdException w:name="Grid Table 3 Accent 6" w:uiPriority="48"/>
+    <w:lsdException w:name="Grid Table 4 Accent 6" w:uiPriority="49"/>
+    <w:lsdException w:name="Grid Table 5 Dark Accent 6" w:uiPriority="50"/>
+    <w:lsdException w:name="Grid Table 6 Colorful Accent 6" w:uiPriority="51"/>
+    <w:lsdException w:name="Grid Table 7 Colorful Accent 6" w:uiPriority="52"/>
+    <w:lsdException w:name="List Table 1 Light" w:uiPriority="46"/>
+    <w:lsdException w:name="List Table 2" w:uiPriority="47"/>
+    <w:lsdException w:name="List Table 3" w:uiPriority="48"/>
+    <w:lsdException w:name="List Table 4" w:uiPriority="49"/>
+    <w:lsdException w:name="List Table 5 Dark" w:uiPriority="50"/>
+    <w:lsdException w:name="List Table 6 Colorful" w:uiPriority="51"/>
+    <w:lsdException w:name="List Table 7 Colorful" w:uiPriority="52"/>
+    <w:lsdException w:name="List Table 1 Light Accent 1" w:uiPriority="46"/>
+    <w:lsdException w:name="List Table 2 Accent 1" w:uiPriority="47"/>
+    <w:lsdException w:name="List Table 3 Accent 1" w:uiPriority="48"/>
+    <w:lsdException w:name="List Table 4 Accent 1" w:uiPriority="49"/>
+    <w:lsdException w:name="List Table 5 Dark Accent 1" w:uiPriority="50"/>
+    <w:lsdException w:name="List Table 6 Colorful Accent 1" w:uiPriority="51"/>
+    <w:lsdException w:name="List Table 7 Colorful Accent 1" w:uiPriority="52"/>
+    <w:lsdException w:name="List Table 1 Light Accent 2" w:uiPriority="46"/>
+    <w:lsdException w:name="List Table 2 Accent 2" w:uiPriority="47"/>
+    <w:lsdException w:name="List Table 3 Accent 2" w:uiPriority="48"/>
+    <w:lsdException w:name="List Table 4 Accent 2" w:uiPriority="49"/>
+    <w:lsdException w:name="List Table 5 Dark Accent 2" w:uiPriority="50"/>
+    <w:lsdException w:name="List Table 6 Colorful Accent 2" w:uiPriority="51"/>
+    <w:lsdException w:name="List Table 7 Colorful Accent 2" w:uiPriority="52"/>
+    <w:lsdException w:name="List Table 1 Light Accent 3" w:uiPriority="46"/>
+    <w:lsdException w:name="List Table 2 Accent 3" w:uiPriority="47"/>
+    <w:lsdException w:name="List Table 3 Accent 3" w:uiPriority="48"/>
+    <w:lsdException w:name="List Table 4 Accent 3" w:uiPriority="49"/>
+    <w:lsdException w:name="List Table 5 Dark Accent 3" w:uiPriority="50"/>
+    <w:lsdException w:name="List Table 6 Colorful Accent 3" w:uiPriority="51"/>
+    <w:lsdException w:name="List Table 7 Colorful Accent 3" w:uiPriority="52"/>
+    <w:lsdException w:name="List Table 1 Light Accent 4" w:uiPriority="46"/>
+    <w:lsdException w:name="List Table 2 Accent 4" w:uiPriority="47"/>
+    <w:lsdException w:name="List Table 3 Accent 4" w:uiPriority="48"/>
+    <w:lsdException w:name="List Table 4 Accent 4" w:uiPriority="49"/>
+    <w:lsdException w:name="List Table 5 Dark Accent 4" w:uiPriority="50"/>
+    <w:lsdException w:name="List Table 6 Colorful Accent 4" w:uiPriority="51"/>
+    <w:lsdException w:name="List Table 7 Colorful Accent 4" w:uiPriority="52"/>
+    <w:lsdException w:name="List Table 1 Light Accent 5" w:uiPriority="46"/>
+    <w:lsdException w:name="List Table 2 Accent 5" w:uiPriority="47"/>
+    <w:lsdException w:name="List Table 3 Accent 5" w:uiPriority="48"/>
+    <w:lsdException w:name="List Table 4 Accent 5" w:uiPriority="49"/>
+    <w:lsdException w:name="List Table 5 Dark Accent 5" w:uiPriority="50"/>
+    <w:lsdException w:name="List Table 6 Colorful Accent 5" w:uiPriority="51"/>
+    <w:lsdException w:name="List Table 7 Colorful Accent 5" w:uiPriority="52"/>
+    <w:lsdException w:name="List Table 1 Light Accent 6" w:uiPriority="46"/>
+    <w:lsdException w:name="List Table 2 Accent 6" w:uiPriority="47"/>
+    <w:lsdException w:name="List Table 3 Accent 6" w:uiPriority="48"/>
+    <w:lsdException w:name="List Table 4 Accent 6" w:uiPriority="49"/>
+    <w:lsdException w:name="List Table 5 Dark Accent 6" w:uiPriority="50"/>
+    <w:lsdException w:name="List Table 6 Colorful Accent 6" w:uiPriority="51"/>
+    <w:lsdException w:name="List Table 7 Colorful Accent 6" w:uiPriority="52"/>
+    <w:lsdException w:name="Mention" w:semiHidden="1" w:unhideWhenUsed="1"/>
   </w:latentStyles>
   <w:style w:type="paragraph" w:default="1" w:styleId="Normal">
     <w:name w:val="Normal"/>
@@ -4973,7 +5535,7 @@
 </file>
 
 <file path=customXml/itemProps1.xml><?xml version="1.0" encoding="utf-8"?>
-<ds:datastoreItem xmlns:ds="http://schemas.openxmlformats.org/officeDocument/2006/customXml" ds:itemID="{369BC8BC-BA57-4F9B-A2F0-46FDEE9669DB}">
+<ds:datastoreItem xmlns:ds="http://schemas.openxmlformats.org/officeDocument/2006/customXml" ds:itemID="{14AF0701-F558-4355-9D08-3D9EC279919C}">
   <ds:schemaRefs>
     <ds:schemaRef ds:uri="http://schemas.openxmlformats.org/officeDocument/2006/bibliography"/>
   </ds:schemaRefs>

</xml_diff>